<commit_message>
Finishing Module 2 Linear Regression resume
</commit_message>
<xml_diff>
--- a/Course 1 - ML with Python/Module 2 - Linear and Logistic Regression/Linear Regression/Resume..docx
+++ b/Course 1 - ML with Python/Module 2 - Linear and Logistic Regression/Linear Regression/Resume..docx
@@ -102,16 +102,7 @@
           <w:szCs w:val="24"/>
           <w:lang w:val="en-US"/>
         </w:rPr>
-        <w:t xml:space="preserve"> </w:t>
-      </w:r>
-      <w:r>
-        <w:rPr>
-          <w:rFonts w:ascii="Montserrat" w:hAnsi="Montserrat"/>
-          <w:sz w:val="24"/>
-          <w:szCs w:val="24"/>
-          <w:lang w:val="en-US"/>
-        </w:rPr>
-        <w:t>General Regression Equation</w:t>
+        <w:t xml:space="preserve"> General Regression Equation</w:t>
       </w:r>
     </w:p>
     <w:p>
@@ -207,15 +198,7 @@
               <w:sz w:val="32"/>
               <w:szCs w:val="32"/>
             </w:rPr>
-            <m:t xml:space="preserve">+ </m:t>
-          </m:r>
-          <m:r>
-            <w:rPr>
-              <w:rFonts w:ascii="Cambria Math" w:hAnsi="Cambria Math"/>
-              <w:sz w:val="32"/>
-              <w:szCs w:val="32"/>
-            </w:rPr>
-            <m:t>∈</m:t>
+            <m:t>+ ∈</m:t>
           </m:r>
         </m:oMath>
       </m:oMathPara>
@@ -330,16 +313,7 @@
           <w:szCs w:val="22"/>
           <w:lang w:val="en-US"/>
         </w:rPr>
-        <w:t xml:space="preserve">X </w:t>
-      </w:r>
-      <w:r>
-        <w:rPr>
-          <w:rFonts w:ascii="Montserrat" w:hAnsi="Montserrat"/>
-          <w:sz w:val="22"/>
-          <w:szCs w:val="22"/>
-          <w:lang w:val="en-US"/>
-        </w:rPr>
-        <w:t>→ Independent variables (predictors/features)</w:t>
+        <w:t>X → Independent variables (predictors/features)</w:t>
       </w:r>
     </w:p>
     <w:p>
@@ -372,15 +346,7 @@
           <w:sz w:val="22"/>
           <w:szCs w:val="22"/>
         </w:rPr>
-        <w:t xml:space="preserve"> </w:t>
-      </w:r>
-      <w:r>
-        <w:rPr>
-          <w:rFonts w:ascii="Montserrat" w:hAnsi="Montserrat"/>
-          <w:sz w:val="22"/>
-          <w:szCs w:val="22"/>
-        </w:rPr>
-        <w:t xml:space="preserve">→ Error </w:t>
+        <w:t xml:space="preserve"> → Error </w:t>
       </w:r>
       <w:proofErr w:type="spellStart"/>
       <w:r>
@@ -705,16 +671,7 @@
           <w:szCs w:val="22"/>
           <w:lang w:val="en-US"/>
         </w:rPr>
-        <w:t>Each independent variable should be strongly correlated with the target variable</w:t>
-      </w:r>
-      <w:r>
-        <w:rPr>
-          <w:rFonts w:ascii="Montserrat" w:hAnsi="Montserrat"/>
-          <w:sz w:val="22"/>
-          <w:szCs w:val="22"/>
-          <w:lang w:val="en-US"/>
-        </w:rPr>
-        <w:t>.</w:t>
+        <w:t>Each independent variable should be strongly correlated with the target variable.</w:t>
       </w:r>
     </w:p>
     <w:p>
@@ -797,15 +754,7 @@
           <w:sz w:val="22"/>
           <w:szCs w:val="22"/>
         </w:rPr>
-        <w:t>r &gt; 0.7</w:t>
-      </w:r>
-      <w:r>
-        <w:rPr>
-          <w:rFonts w:ascii="Montserrat" w:hAnsi="Montserrat"/>
-          <w:sz w:val="22"/>
-          <w:szCs w:val="22"/>
-        </w:rPr>
-        <w:t xml:space="preserve">→ </w:t>
+        <w:t xml:space="preserve">r &gt; 0.7→ </w:t>
       </w:r>
       <w:proofErr w:type="spellStart"/>
       <w:r>
@@ -864,15 +813,7 @@
           <w:sz w:val="22"/>
           <w:szCs w:val="22"/>
         </w:rPr>
-        <w:t>0.3 ≤ r ≤ 0.7</w:t>
-      </w:r>
-      <w:r>
-        <w:rPr>
-          <w:rFonts w:ascii="Montserrat" w:hAnsi="Montserrat"/>
-          <w:sz w:val="22"/>
-          <w:szCs w:val="22"/>
-        </w:rPr>
-        <w:t xml:space="preserve">→ </w:t>
+        <w:t xml:space="preserve">0.3 ≤ r ≤ 0.7→ </w:t>
       </w:r>
       <w:proofErr w:type="spellStart"/>
       <w:r>
@@ -933,16 +874,7 @@
           <w:szCs w:val="22"/>
           <w:lang w:val="en-US"/>
         </w:rPr>
-        <w:t>r &lt; 0.3</w:t>
-      </w:r>
-      <w:r>
-        <w:rPr>
-          <w:rFonts w:ascii="Montserrat" w:hAnsi="Montserrat"/>
-          <w:sz w:val="22"/>
-          <w:szCs w:val="22"/>
-          <w:lang w:val="en-US"/>
-        </w:rPr>
-        <w:t>→ Weak or no correlation.</w:t>
+        <w:t>r &lt; 0.3→ Weak or no correlation.</w:t>
       </w:r>
     </w:p>
     <w:p>
@@ -964,16 +896,7 @@
           <w:lang w:val="en-US"/>
         </w:rPr>
         <w:lastRenderedPageBreak/>
-        <w:t xml:space="preserve">2. </w:t>
-      </w:r>
-      <w:r>
-        <w:rPr>
-          <w:rFonts w:ascii="Montserrat" w:hAnsi="Montserrat"/>
-          <w:sz w:val="24"/>
-          <w:szCs w:val="24"/>
-          <w:lang w:val="en-US"/>
-        </w:rPr>
-        <w:t>Feature-to-Feature Correlation (Multicollinearity)</w:t>
+        <w:t>2. Feature-to-Feature Correlation (Multicollinearity)</w:t>
       </w:r>
     </w:p>
     <w:p>
@@ -1106,25 +1029,7 @@
           <w:szCs w:val="22"/>
           <w:lang w:val="en-US"/>
         </w:rPr>
-        <w:t xml:space="preserve">Correlation matrix (remove features with </w:t>
-      </w:r>
-      <w:r>
-        <w:rPr>
-          <w:rFonts w:ascii="Montserrat" w:hAnsi="Montserrat"/>
-          <w:sz w:val="22"/>
-          <w:szCs w:val="22"/>
-          <w:lang w:val="en-US"/>
-        </w:rPr>
-        <w:t>|r| &gt; 0.8</w:t>
-      </w:r>
-      <w:r>
-        <w:rPr>
-          <w:rFonts w:ascii="Montserrat" w:hAnsi="Montserrat"/>
-          <w:sz w:val="22"/>
-          <w:szCs w:val="22"/>
-          <w:lang w:val="en-US"/>
-        </w:rPr>
-        <w:t>).</w:t>
+        <w:t>Correlation matrix (remove features with |r| &gt; 0.8).</w:t>
       </w:r>
     </w:p>
     <w:p>
@@ -1310,15 +1215,11 @@
         <w:ind w:left="360"/>
         <w:rPr>
           <w:rFonts w:ascii="Montserrat" w:hAnsi="Montserrat"/>
-          <w:sz w:val="24"/>
-          <w:szCs w:val="24"/>
-        </w:rPr>
-      </w:pPr>
-      <w:r>
-        <w:rPr>
-          <w:rFonts w:ascii="Montserrat" w:hAnsi="Montserrat"/>
-          <w:sz w:val="24"/>
-          <w:szCs w:val="24"/>
+        </w:rPr>
+      </w:pPr>
+      <w:r>
+        <w:rPr>
+          <w:rFonts w:ascii="Montserrat" w:hAnsi="Montserrat"/>
         </w:rPr>
         <w:t xml:space="preserve">Simple Linear </w:t>
       </w:r>
@@ -1326,8 +1227,6 @@
       <w:r>
         <w:rPr>
           <w:rFonts w:ascii="Montserrat" w:hAnsi="Montserrat"/>
-          <w:sz w:val="24"/>
-          <w:szCs w:val="24"/>
         </w:rPr>
         <w:t>Regression</w:t>
       </w:r>
@@ -1335,8 +1234,6 @@
       <w:r>
         <w:rPr>
           <w:rFonts w:ascii="Montserrat" w:hAnsi="Montserrat"/>
-          <w:sz w:val="24"/>
-          <w:szCs w:val="24"/>
         </w:rPr>
         <w:t xml:space="preserve"> (SLR)</w:t>
       </w:r>
@@ -1998,15 +1895,11 @@
         <w:ind w:left="360"/>
         <w:rPr>
           <w:rFonts w:ascii="Montserrat" w:hAnsi="Montserrat"/>
-          <w:sz w:val="24"/>
-          <w:szCs w:val="24"/>
-        </w:rPr>
-      </w:pPr>
-      <w:r>
-        <w:rPr>
-          <w:rFonts w:ascii="Montserrat" w:hAnsi="Montserrat"/>
-          <w:sz w:val="24"/>
-          <w:szCs w:val="24"/>
+        </w:rPr>
+      </w:pPr>
+      <w:r>
+        <w:rPr>
+          <w:rFonts w:ascii="Montserrat" w:hAnsi="Montserrat"/>
         </w:rPr>
         <w:t>Multiple Linear Regression (MLR)</w:t>
       </w:r>
@@ -2757,25 +2650,19 @@
     </w:p>
     <w:p>
       <w:pPr>
-        <w:pStyle w:val="NormalWeb"/>
+        <w:pStyle w:val="Ttulo3"/>
         <w:numPr>
           <w:ilvl w:val="0"/>
           <w:numId w:val="13"/>
         </w:numPr>
-        <w:spacing w:before="0" w:beforeAutospacing="0" w:after="0" w:afterAutospacing="0" w:line="360" w:lineRule="auto"/>
-        <w:ind w:left="360"/>
-        <w:rPr>
-          <w:rFonts w:ascii="Montserrat" w:hAnsi="Montserrat"/>
-          <w:b/>
-          <w:bCs/>
+        <w:rPr>
+          <w:rFonts w:ascii="Montserrat" w:hAnsi="Montserrat"/>
         </w:rPr>
       </w:pPr>
       <w:proofErr w:type="spellStart"/>
       <w:r>
         <w:rPr>
           <w:rFonts w:ascii="Montserrat" w:hAnsi="Montserrat"/>
-          <w:b/>
-          <w:bCs/>
         </w:rPr>
         <w:lastRenderedPageBreak/>
         <w:t>Multiple</w:t>
@@ -2784,8 +2671,6 @@
       <w:r>
         <w:rPr>
           <w:rFonts w:ascii="Montserrat" w:hAnsi="Montserrat"/>
-          <w:b/>
-          <w:bCs/>
         </w:rPr>
         <w:t xml:space="preserve"> Linear </w:t>
       </w:r>
@@ -2793,8 +2678,6 @@
       <w:r>
         <w:rPr>
           <w:rFonts w:ascii="Montserrat" w:hAnsi="Montserrat"/>
-          <w:b/>
-          <w:bCs/>
         </w:rPr>
         <w:t>Regression</w:t>
       </w:r>
@@ -2802,8 +2685,6 @@
       <w:r>
         <w:rPr>
           <w:rFonts w:ascii="Montserrat" w:hAnsi="Montserrat"/>
-          <w:b/>
-          <w:bCs/>
         </w:rPr>
         <w:t xml:space="preserve"> (MLR)</w:t>
       </w:r>
@@ -2820,12 +2701,16 @@
           <w:rFonts w:ascii="Montserrat" w:hAnsi="Montserrat"/>
           <w:b/>
           <w:bCs/>
-          <w:lang w:val="en-US"/>
-        </w:rPr>
-      </w:pPr>
-      <w:r>
-        <w:rPr>
-          <w:rFonts w:ascii="Montserrat" w:hAnsi="Montserrat"/>
+          <w:sz w:val="22"/>
+          <w:szCs w:val="22"/>
+          <w:lang w:val="en-US"/>
+        </w:rPr>
+      </w:pPr>
+      <w:r>
+        <w:rPr>
+          <w:rFonts w:ascii="Montserrat" w:hAnsi="Montserrat"/>
+          <w:sz w:val="22"/>
+          <w:szCs w:val="22"/>
           <w:lang w:val="en-US"/>
         </w:rPr>
         <w:t>Introduces</w:t>
@@ -2835,6 +2720,8 @@
           <w:rFonts w:ascii="Montserrat" w:hAnsi="Montserrat"/>
           <w:b/>
           <w:bCs/>
+          <w:sz w:val="22"/>
+          <w:szCs w:val="22"/>
           <w:lang w:val="en-US"/>
         </w:rPr>
         <w:t xml:space="preserve"> higher-order </w:t>
@@ -2842,6 +2729,8 @@
       <w:r>
         <w:rPr>
           <w:rFonts w:ascii="Montserrat" w:hAnsi="Montserrat"/>
+          <w:sz w:val="22"/>
+          <w:szCs w:val="22"/>
           <w:lang w:val="en-US"/>
         </w:rPr>
         <w:t>terms to capture curvature.</w:t>
@@ -2857,23 +2746,13 @@
         <w:spacing w:after="0" w:line="360" w:lineRule="auto"/>
         <w:rPr>
           <w:rFonts w:ascii="Montserrat" w:hAnsi="Montserrat"/>
-          <w:sz w:val="24"/>
-          <w:szCs w:val="24"/>
-        </w:rPr>
-      </w:pPr>
-      <w:r>
-        <w:rPr>
-          <w:rFonts w:ascii="Montserrat" w:hAnsi="Montserrat"/>
-        </w:rPr>
-        <w:t>Formula:</w:t>
-      </w:r>
-      <w:r>
-        <w:rPr>
-          <w:rFonts w:ascii="Montserrat" w:hAnsi="Montserrat"/>
-          <w:sz w:val="24"/>
-          <w:szCs w:val="24"/>
-        </w:rPr>
-        <w:t xml:space="preserve"> </w:t>
+        </w:rPr>
+      </w:pPr>
+      <w:r>
+        <w:rPr>
+          <w:rFonts w:ascii="Montserrat" w:hAnsi="Montserrat"/>
+        </w:rPr>
+        <w:t xml:space="preserve">Formula: </w:t>
       </w:r>
       <m:oMath>
         <m:acc>
@@ -2995,16 +2874,7 @@
           <w:rPr>
             <w:rFonts w:ascii="Cambria Math" w:hAnsi="Cambria Math"/>
           </w:rPr>
-          <m:t>X</m:t>
-        </m:r>
-        <m:r>
-          <m:rPr>
-            <m:sty m:val="bi"/>
-          </m:rPr>
-          <w:rPr>
-            <w:rFonts w:ascii="Cambria Math" w:hAnsi="Cambria Math"/>
-          </w:rPr>
-          <m:t xml:space="preserve">+ </m:t>
+          <m:t xml:space="preserve">X+ </m:t>
         </m:r>
         <m:sSub>
           <m:sSubPr>
@@ -3160,16 +3030,7 @@
           <w:rPr>
             <w:rFonts w:ascii="Cambria Math" w:hAnsi="Cambria Math"/>
           </w:rPr>
-          <m:t>+</m:t>
-        </m:r>
-        <m:r>
-          <m:rPr>
-            <m:sty m:val="bi"/>
-          </m:rPr>
-          <w:rPr>
-            <w:rFonts w:ascii="Cambria Math" w:hAnsi="Cambria Math"/>
-          </w:rPr>
-          <m:t xml:space="preserve">…+ </m:t>
+          <m:t xml:space="preserve">+…+ </m:t>
         </m:r>
         <m:sSub>
           <m:sSubPr>
@@ -3255,254 +3116,2178 @@
       <w:r>
         <w:rPr>
           <w:rFonts w:ascii="Segoe UI Emoji" w:eastAsia="Times New Roman" w:hAnsi="Segoe UI Emoji" w:cs="Segoe UI Emoji"/>
+          <w:lang w:eastAsia="es-AR"/>
+        </w:rPr>
+        <w:t>✔</w:t>
+      </w:r>
+      <w:r>
+        <w:rPr>
+          <w:rFonts w:ascii="Montserrat" w:eastAsia="Times New Roman" w:hAnsi="Montserrat" w:cs="Times New Roman"/>
+          <w:lang w:eastAsia="es-AR"/>
+        </w:rPr>
+        <w:t xml:space="preserve"> Useful for </w:t>
+      </w:r>
+      <w:r>
+        <w:rPr>
+          <w:rFonts w:ascii="Montserrat" w:eastAsia="Times New Roman" w:hAnsi="Montserrat" w:cs="Times New Roman"/>
+          <w:b/>
+          <w:bCs/>
+          <w:lang w:eastAsia="es-AR"/>
+        </w:rPr>
+        <w:t>non-linear</w:t>
+      </w:r>
+      <w:r>
+        <w:rPr>
+          <w:rFonts w:ascii="Montserrat" w:eastAsia="Times New Roman" w:hAnsi="Montserrat" w:cs="Times New Roman"/>
+          <w:lang w:eastAsia="es-AR"/>
+        </w:rPr>
+        <w:t xml:space="preserve"> trends.</w:t>
+      </w:r>
+      <w:r>
+        <w:rPr>
+          <w:rFonts w:ascii="Montserrat" w:eastAsia="Times New Roman" w:hAnsi="Montserrat" w:cs="Times New Roman"/>
+          <w:lang w:eastAsia="es-AR"/>
+        </w:rPr>
+        <w:br/>
+      </w:r>
+      <w:r>
+        <w:rPr>
+          <w:rFonts w:ascii="Segoe UI Emoji" w:eastAsia="Times New Roman" w:hAnsi="Segoe UI Emoji" w:cs="Segoe UI Emoji"/>
+          <w:lang w:eastAsia="es-AR"/>
+        </w:rPr>
+        <w:t>✔</w:t>
+      </w:r>
+      <w:r>
+        <w:rPr>
+          <w:rFonts w:ascii="Montserrat" w:eastAsia="Times New Roman" w:hAnsi="Montserrat" w:cs="Times New Roman"/>
+          <w:lang w:eastAsia="es-AR"/>
+        </w:rPr>
+        <w:t xml:space="preserve"> Risk of </w:t>
+      </w:r>
+      <w:r>
+        <w:rPr>
+          <w:rFonts w:ascii="Montserrat" w:eastAsia="Times New Roman" w:hAnsi="Montserrat" w:cs="Times New Roman"/>
+          <w:b/>
+          <w:bCs/>
+          <w:lang w:eastAsia="es-AR"/>
+        </w:rPr>
+        <w:t>overfitting</w:t>
+      </w:r>
+      <w:r>
+        <w:rPr>
+          <w:rFonts w:ascii="Montserrat" w:eastAsia="Times New Roman" w:hAnsi="Montserrat" w:cs="Times New Roman"/>
+          <w:lang w:eastAsia="es-AR"/>
+        </w:rPr>
+        <w:t xml:space="preserve"> with high-degree polynomials.</w:t>
+      </w:r>
+      <w:r>
+        <w:rPr>
+          <w:rFonts w:ascii="Montserrat" w:eastAsia="Times New Roman" w:hAnsi="Montserrat" w:cs="Times New Roman"/>
+          <w:lang w:eastAsia="es-AR"/>
+        </w:rPr>
+        <w:br/>
+      </w:r>
+      <w:r>
+        <w:rPr>
+          <w:rFonts w:ascii="Segoe UI Emoji" w:eastAsia="Times New Roman" w:hAnsi="Segoe UI Emoji" w:cs="Segoe UI Emoji"/>
+          <w:lang w:val="es-AR" w:eastAsia="es-AR"/>
+        </w:rPr>
+        <w:t>✔</w:t>
+      </w:r>
+      <w:r>
+        <w:rPr>
+          <w:rFonts w:ascii="Montserrat" w:eastAsia="Times New Roman" w:hAnsi="Montserrat" w:cs="Times New Roman"/>
+          <w:lang w:val="es-AR" w:eastAsia="es-AR"/>
+        </w:rPr>
+        <w:t xml:space="preserve"> </w:t>
+      </w:r>
+      <w:r>
+        <w:rPr>
+          <w:rFonts w:ascii="Montserrat" w:eastAsia="Times New Roman" w:hAnsi="Montserrat" w:cs="Times New Roman"/>
+          <w:b/>
+          <w:bCs/>
+          <w:lang w:val="es-AR" w:eastAsia="es-AR"/>
+        </w:rPr>
+        <w:t>Cross-</w:t>
+      </w:r>
+      <w:proofErr w:type="spellStart"/>
+      <w:r>
+        <w:rPr>
+          <w:rFonts w:ascii="Montserrat" w:eastAsia="Times New Roman" w:hAnsi="Montserrat" w:cs="Times New Roman"/>
+          <w:b/>
+          <w:bCs/>
+          <w:lang w:val="es-AR" w:eastAsia="es-AR"/>
+        </w:rPr>
+        <w:t>validation</w:t>
+      </w:r>
+      <w:proofErr w:type="spellEnd"/>
+      <w:r>
+        <w:rPr>
+          <w:rFonts w:ascii="Montserrat" w:eastAsia="Times New Roman" w:hAnsi="Montserrat" w:cs="Times New Roman"/>
+          <w:b/>
+          <w:bCs/>
+          <w:lang w:val="es-AR" w:eastAsia="es-AR"/>
+        </w:rPr>
+        <w:t xml:space="preserve"> and </w:t>
+      </w:r>
+      <w:proofErr w:type="spellStart"/>
+      <w:r>
+        <w:rPr>
+          <w:rFonts w:ascii="Montserrat" w:eastAsia="Times New Roman" w:hAnsi="Montserrat" w:cs="Times New Roman"/>
+          <w:b/>
+          <w:bCs/>
+          <w:lang w:val="es-AR" w:eastAsia="es-AR"/>
+        </w:rPr>
+        <w:t>regularization</w:t>
+      </w:r>
+      <w:proofErr w:type="spellEnd"/>
+      <w:r>
+        <w:rPr>
+          <w:rFonts w:ascii="Montserrat" w:eastAsia="Times New Roman" w:hAnsi="Montserrat" w:cs="Times New Roman"/>
+          <w:lang w:val="es-AR" w:eastAsia="es-AR"/>
+        </w:rPr>
+        <w:t xml:space="preserve"> </w:t>
+      </w:r>
+      <w:proofErr w:type="spellStart"/>
+      <w:r>
+        <w:rPr>
+          <w:rFonts w:ascii="Montserrat" w:eastAsia="Times New Roman" w:hAnsi="Montserrat" w:cs="Times New Roman"/>
+          <w:lang w:val="es-AR" w:eastAsia="es-AR"/>
+        </w:rPr>
+        <w:t>help</w:t>
+      </w:r>
+      <w:proofErr w:type="spellEnd"/>
+      <w:r>
+        <w:rPr>
+          <w:rFonts w:ascii="Montserrat" w:eastAsia="Times New Roman" w:hAnsi="Montserrat" w:cs="Times New Roman"/>
+          <w:lang w:val="es-AR" w:eastAsia="es-AR"/>
+        </w:rPr>
+        <w:t xml:space="preserve"> </w:t>
+      </w:r>
+      <w:proofErr w:type="spellStart"/>
+      <w:r>
+        <w:rPr>
+          <w:rFonts w:ascii="Montserrat" w:eastAsia="Times New Roman" w:hAnsi="Montserrat" w:cs="Times New Roman"/>
+          <w:lang w:val="es-AR" w:eastAsia="es-AR"/>
+        </w:rPr>
+        <w:t>prevent</w:t>
+      </w:r>
+      <w:proofErr w:type="spellEnd"/>
+      <w:r>
+        <w:rPr>
+          <w:rFonts w:ascii="Montserrat" w:eastAsia="Times New Roman" w:hAnsi="Montserrat" w:cs="Times New Roman"/>
+          <w:lang w:val="es-AR" w:eastAsia="es-AR"/>
+        </w:rPr>
+        <w:t xml:space="preserve"> </w:t>
+      </w:r>
+      <w:proofErr w:type="spellStart"/>
+      <w:r>
+        <w:rPr>
+          <w:rFonts w:ascii="Montserrat" w:eastAsia="Times New Roman" w:hAnsi="Montserrat" w:cs="Times New Roman"/>
+          <w:lang w:val="es-AR" w:eastAsia="es-AR"/>
+        </w:rPr>
+        <w:t>overfitting</w:t>
+      </w:r>
+      <w:proofErr w:type="spellEnd"/>
+      <w:r>
+        <w:rPr>
+          <w:rFonts w:ascii="Montserrat" w:eastAsia="Times New Roman" w:hAnsi="Montserrat" w:cs="Times New Roman"/>
+          <w:lang w:val="es-AR" w:eastAsia="es-AR"/>
+        </w:rPr>
+        <w:t>.</w:t>
+      </w:r>
+    </w:p>
+    <w:p>
+      <w:pPr>
+        <w:pStyle w:val="Prrafodelista"/>
+        <w:spacing w:after="0" w:line="360" w:lineRule="auto"/>
+        <w:ind w:left="708"/>
+        <w:rPr>
+          <w:rFonts w:ascii="Montserrat" w:eastAsia="Times New Roman" w:hAnsi="Montserrat" w:cs="Times New Roman"/>
+          <w:lang w:eastAsia="es-AR"/>
+        </w:rPr>
+      </w:pPr>
+      <w:r>
+        <w:rPr>
+          <w:rFonts w:ascii="Segoe UI Emoji" w:eastAsia="Times New Roman" w:hAnsi="Segoe UI Emoji" w:cs="Segoe UI Emoji"/>
+          <w:lang w:val="es-AR" w:eastAsia="es-AR"/>
+        </w:rPr>
+        <w:t>🟢</w:t>
+      </w:r>
+      <w:r>
+        <w:rPr>
+          <w:rFonts w:ascii="Montserrat" w:eastAsia="Times New Roman" w:hAnsi="Montserrat" w:cs="Times New Roman"/>
+          <w:lang w:eastAsia="es-AR"/>
+        </w:rPr>
+        <w:t xml:space="preserve"> </w:t>
+      </w:r>
+      <w:r>
+        <w:rPr>
+          <w:rFonts w:ascii="Montserrat" w:eastAsia="Times New Roman" w:hAnsi="Montserrat" w:cs="Times New Roman"/>
+          <w:b/>
+          <w:bCs/>
+          <w:lang w:eastAsia="es-AR"/>
+        </w:rPr>
+        <w:t>Example:</w:t>
+      </w:r>
+      <w:r>
+        <w:rPr>
+          <w:rFonts w:ascii="Montserrat" w:eastAsia="Times New Roman" w:hAnsi="Montserrat" w:cs="Times New Roman"/>
+          <w:lang w:eastAsia="es-AR"/>
+        </w:rPr>
+        <w:t xml:space="preserve"> Modeling </w:t>
+      </w:r>
+      <w:r>
+        <w:rPr>
+          <w:rFonts w:ascii="Montserrat" w:eastAsia="Times New Roman" w:hAnsi="Montserrat" w:cs="Times New Roman"/>
+          <w:b/>
+          <w:bCs/>
+          <w:lang w:eastAsia="es-AR"/>
+        </w:rPr>
+        <w:t>fuel efficiency trends</w:t>
+      </w:r>
+      <w:r>
+        <w:rPr>
+          <w:rFonts w:ascii="Montserrat" w:eastAsia="Times New Roman" w:hAnsi="Montserrat" w:cs="Times New Roman"/>
+          <w:lang w:eastAsia="es-AR"/>
+        </w:rPr>
+        <w:t>.</w:t>
+      </w:r>
+    </w:p>
+    <w:p>
+      <w:pPr>
+        <w:pStyle w:val="Ttulo3"/>
+        <w:numPr>
+          <w:ilvl w:val="0"/>
+          <w:numId w:val="13"/>
+        </w:numPr>
+        <w:rPr>
+          <w:rFonts w:ascii="Montserrat" w:hAnsi="Montserrat"/>
+          <w:lang w:val="en-US"/>
+        </w:rPr>
+      </w:pPr>
+      <w:r>
+        <w:rPr>
+          <w:rFonts w:ascii="Montserrat" w:hAnsi="Montserrat"/>
+        </w:rPr>
+        <w:t xml:space="preserve">Non-Linear </w:t>
+      </w:r>
+      <w:proofErr w:type="spellStart"/>
+      <w:r>
+        <w:rPr>
+          <w:rFonts w:ascii="Montserrat" w:hAnsi="Montserrat"/>
+        </w:rPr>
+        <w:t>Regression</w:t>
+      </w:r>
+      <w:proofErr w:type="spellEnd"/>
+    </w:p>
+    <w:p>
+      <w:pPr>
+        <w:pStyle w:val="Prrafodelista"/>
+        <w:numPr>
+          <w:ilvl w:val="0"/>
+          <w:numId w:val="15"/>
+        </w:numPr>
+        <w:spacing w:after="0" w:line="360" w:lineRule="auto"/>
+        <w:rPr>
+          <w:rFonts w:ascii="Montserrat" w:eastAsia="Times New Roman" w:hAnsi="Montserrat" w:cs="Times New Roman"/>
+          <w:lang w:eastAsia="es-AR"/>
+        </w:rPr>
+      </w:pPr>
+      <w:r>
+        <w:rPr>
+          <w:rFonts w:ascii="Montserrat" w:eastAsia="Times New Roman" w:hAnsi="Montserrat" w:cs="Times New Roman"/>
+          <w:lang w:eastAsia="es-AR"/>
+        </w:rPr>
+        <w:t>Used when relationships cannot be captured by a straight line or polynomial function.</w:t>
+      </w:r>
+    </w:p>
+    <w:p>
+      <w:pPr>
+        <w:pStyle w:val="NormalWeb"/>
+        <w:numPr>
+          <w:ilvl w:val="0"/>
+          <w:numId w:val="15"/>
+        </w:numPr>
+        <w:spacing w:before="0" w:beforeAutospacing="0" w:after="0" w:afterAutospacing="0" w:line="360" w:lineRule="auto"/>
+        <w:rPr>
+          <w:rFonts w:ascii="Montserrat" w:hAnsi="Montserrat"/>
+          <w:b/>
+          <w:bCs/>
+          <w:sz w:val="22"/>
+          <w:szCs w:val="22"/>
+          <w:lang w:val="en-US"/>
+        </w:rPr>
+      </w:pPr>
+      <w:r>
+        <w:rPr>
+          <w:rFonts w:ascii="Montserrat" w:hAnsi="Montserrat"/>
+          <w:b/>
+          <w:bCs/>
+          <w:sz w:val="22"/>
+          <w:szCs w:val="22"/>
+          <w:lang w:val="en-US"/>
+        </w:rPr>
+        <w:t>Exponential Regression</w:t>
+      </w:r>
+    </w:p>
+    <w:p>
+      <w:pPr>
+        <w:pStyle w:val="NormalWeb"/>
+        <w:numPr>
+          <w:ilvl w:val="1"/>
+          <w:numId w:val="15"/>
+        </w:numPr>
+        <w:spacing w:before="0" w:beforeAutospacing="0" w:after="0" w:afterAutospacing="0" w:line="360" w:lineRule="auto"/>
+        <w:rPr>
+          <w:rFonts w:ascii="Montserrat" w:hAnsi="Montserrat"/>
+          <w:b/>
+          <w:bCs/>
+          <w:sz w:val="22"/>
+          <w:szCs w:val="22"/>
+          <w:lang w:val="en-US"/>
+        </w:rPr>
+      </w:pPr>
+      <m:oMath>
+        <m:acc>
+          <m:accPr>
+            <m:ctrlPr>
+              <w:rPr>
+                <w:rFonts w:ascii="Cambria Math" w:hAnsi="Cambria Math"/>
+                <w:b/>
+                <w:bCs/>
+                <w:i/>
+                <w:sz w:val="22"/>
+                <w:szCs w:val="22"/>
+              </w:rPr>
+            </m:ctrlPr>
+          </m:accPr>
+          <m:e>
+            <m:r>
+              <m:rPr>
+                <m:sty m:val="bi"/>
+              </m:rPr>
+              <w:rPr>
+                <w:rFonts w:ascii="Cambria Math" w:hAnsi="Cambria Math"/>
+                <w:sz w:val="22"/>
+                <w:szCs w:val="22"/>
+              </w:rPr>
+              <m:t>y</m:t>
+            </m:r>
+          </m:e>
+        </m:acc>
+        <m:r>
+          <m:rPr>
+            <m:sty m:val="bi"/>
+          </m:rPr>
+          <w:rPr>
+            <w:rFonts w:ascii="Cambria Math" w:hAnsi="Cambria Math"/>
+            <w:sz w:val="22"/>
+            <w:szCs w:val="22"/>
+          </w:rPr>
+          <m:t xml:space="preserve">= </m:t>
+        </m:r>
+        <m:sSub>
+          <m:sSubPr>
+            <m:ctrlPr>
+              <w:rPr>
+                <w:rFonts w:ascii="Cambria Math" w:hAnsi="Cambria Math"/>
+                <w:b/>
+                <w:bCs/>
+                <w:i/>
+                <w:sz w:val="22"/>
+                <w:szCs w:val="22"/>
+              </w:rPr>
+            </m:ctrlPr>
+          </m:sSubPr>
+          <m:e>
+            <m:r>
+              <m:rPr>
+                <m:sty m:val="bi"/>
+              </m:rPr>
+              <w:rPr>
+                <w:rFonts w:ascii="Cambria Math" w:hAnsi="Cambria Math"/>
+                <w:sz w:val="22"/>
+                <w:szCs w:val="22"/>
+              </w:rPr>
+              <m:t>θ</m:t>
+            </m:r>
+          </m:e>
+          <m:sub>
+            <m:r>
+              <m:rPr>
+                <m:sty m:val="bi"/>
+              </m:rPr>
+              <w:rPr>
+                <w:rFonts w:ascii="Cambria Math" w:hAnsi="Cambria Math"/>
+                <w:sz w:val="22"/>
+                <w:szCs w:val="22"/>
+              </w:rPr>
+              <m:t>0</m:t>
+            </m:r>
+          </m:sub>
+        </m:sSub>
+        <m:sSup>
+          <m:sSupPr>
+            <m:ctrlPr>
+              <w:rPr>
+                <w:rFonts w:ascii="Cambria Math" w:hAnsi="Cambria Math"/>
+                <w:b/>
+                <w:i/>
+                <w:sz w:val="22"/>
+                <w:szCs w:val="22"/>
+              </w:rPr>
+            </m:ctrlPr>
+          </m:sSupPr>
+          <m:e>
+            <m:r>
+              <m:rPr>
+                <m:sty m:val="bi"/>
+              </m:rPr>
+              <w:rPr>
+                <w:rFonts w:ascii="Cambria Math" w:hAnsi="Cambria Math"/>
+                <w:sz w:val="22"/>
+                <w:szCs w:val="22"/>
+              </w:rPr>
+              <m:t>e</m:t>
+            </m:r>
+          </m:e>
+          <m:sup>
+            <m:sSub>
+              <m:sSubPr>
+                <m:ctrlPr>
+                  <w:rPr>
+                    <w:rFonts w:ascii="Cambria Math" w:hAnsi="Cambria Math"/>
+                    <w:b/>
+                    <w:bCs/>
+                    <w:i/>
+                    <w:sz w:val="22"/>
+                    <w:szCs w:val="22"/>
+                  </w:rPr>
+                </m:ctrlPr>
+              </m:sSubPr>
+              <m:e>
+                <m:r>
+                  <m:rPr>
+                    <m:sty m:val="bi"/>
+                  </m:rPr>
+                  <w:rPr>
+                    <w:rFonts w:ascii="Cambria Math" w:hAnsi="Cambria Math"/>
+                    <w:sz w:val="22"/>
+                    <w:szCs w:val="22"/>
+                  </w:rPr>
+                  <m:t>θ</m:t>
+                </m:r>
+              </m:e>
+              <m:sub>
+                <m:r>
+                  <m:rPr>
+                    <m:sty m:val="bi"/>
+                  </m:rPr>
+                  <w:rPr>
+                    <w:rFonts w:ascii="Cambria Math" w:hAnsi="Cambria Math"/>
+                    <w:sz w:val="22"/>
+                    <w:szCs w:val="22"/>
+                  </w:rPr>
+                  <m:t>1</m:t>
+                </m:r>
+              </m:sub>
+            </m:sSub>
+            <m:r>
+              <m:rPr>
+                <m:sty m:val="bi"/>
+              </m:rPr>
+              <w:rPr>
+                <w:rFonts w:ascii="Cambria Math" w:hAnsi="Cambria Math"/>
+                <w:sz w:val="22"/>
+                <w:szCs w:val="22"/>
+              </w:rPr>
+              <m:t>X</m:t>
+            </m:r>
+          </m:sup>
+        </m:sSup>
+      </m:oMath>
+    </w:p>
+    <w:p>
+      <w:pPr>
+        <w:pStyle w:val="Prrafodelista"/>
+        <w:spacing w:after="0" w:line="360" w:lineRule="auto"/>
+        <w:ind w:left="1068" w:firstLine="348"/>
+        <w:rPr>
+          <w:rFonts w:ascii="Montserrat" w:eastAsia="Times New Roman" w:hAnsi="Montserrat" w:cs="Times New Roman"/>
+          <w:lang w:eastAsia="es-AR"/>
+        </w:rPr>
+      </w:pPr>
+      <w:r>
+        <w:rPr>
+          <w:rFonts w:ascii="Segoe UI Emoji" w:eastAsia="Times New Roman" w:hAnsi="Segoe UI Emoji" w:cs="Segoe UI Emoji"/>
+          <w:lang w:eastAsia="es-AR"/>
+        </w:rPr>
+        <w:t>✔</w:t>
+      </w:r>
+      <w:r>
+        <w:rPr>
+          <w:rFonts w:ascii="Montserrat" w:eastAsia="Times New Roman" w:hAnsi="Montserrat" w:cs="Times New Roman"/>
+          <w:lang w:eastAsia="es-AR"/>
+        </w:rPr>
+        <w:t xml:space="preserve"> Used for </w:t>
+      </w:r>
+      <w:r>
+        <w:rPr>
+          <w:rFonts w:ascii="Montserrat" w:eastAsia="Times New Roman" w:hAnsi="Montserrat" w:cs="Times New Roman"/>
+          <w:b/>
+          <w:bCs/>
+          <w:lang w:eastAsia="es-AR"/>
+        </w:rPr>
+        <w:t>population growth, investment returns</w:t>
+      </w:r>
+      <w:r>
+        <w:rPr>
+          <w:rFonts w:ascii="Montserrat" w:eastAsia="Times New Roman" w:hAnsi="Montserrat" w:cs="Times New Roman"/>
+          <w:lang w:eastAsia="es-AR"/>
+        </w:rPr>
+        <w:t>.</w:t>
+      </w:r>
+    </w:p>
+    <w:p>
+      <w:pPr>
+        <w:pStyle w:val="Prrafodelista"/>
+        <w:numPr>
+          <w:ilvl w:val="0"/>
+          <w:numId w:val="15"/>
+        </w:numPr>
+        <w:spacing w:after="0" w:line="360" w:lineRule="auto"/>
+        <w:rPr>
+          <w:rFonts w:ascii="Montserrat" w:eastAsia="Times New Roman" w:hAnsi="Montserrat" w:cs="Times New Roman"/>
+          <w:lang w:eastAsia="es-AR"/>
+        </w:rPr>
+      </w:pPr>
+      <w:r>
+        <w:rPr>
+          <w:rFonts w:ascii="Montserrat" w:eastAsia="Times New Roman" w:hAnsi="Montserrat" w:cs="Times New Roman"/>
+          <w:b/>
+          <w:bCs/>
+          <w:lang w:eastAsia="es-AR"/>
+        </w:rPr>
+        <w:t>Logarithmic Regression</w:t>
+      </w:r>
+    </w:p>
+    <w:p>
+      <w:pPr>
+        <w:pStyle w:val="NormalWeb"/>
+        <w:numPr>
+          <w:ilvl w:val="1"/>
+          <w:numId w:val="15"/>
+        </w:numPr>
+        <w:spacing w:before="0" w:beforeAutospacing="0" w:after="0" w:afterAutospacing="0" w:line="360" w:lineRule="auto"/>
+        <w:rPr>
+          <w:rFonts w:ascii="Montserrat" w:hAnsi="Montserrat"/>
+          <w:b/>
+          <w:bCs/>
+          <w:sz w:val="22"/>
+          <w:szCs w:val="22"/>
+          <w:lang w:val="en-US"/>
+        </w:rPr>
+      </w:pPr>
+      <m:oMath>
+        <m:acc>
+          <m:accPr>
+            <m:ctrlPr>
+              <w:rPr>
+                <w:rFonts w:ascii="Cambria Math" w:hAnsi="Cambria Math"/>
+                <w:b/>
+                <w:bCs/>
+                <w:i/>
+                <w:sz w:val="22"/>
+                <w:szCs w:val="22"/>
+              </w:rPr>
+            </m:ctrlPr>
+          </m:accPr>
+          <m:e>
+            <m:r>
+              <m:rPr>
+                <m:sty m:val="bi"/>
+              </m:rPr>
+              <w:rPr>
+                <w:rFonts w:ascii="Cambria Math" w:hAnsi="Cambria Math"/>
+                <w:sz w:val="22"/>
+                <w:szCs w:val="22"/>
+              </w:rPr>
+              <m:t>y</m:t>
+            </m:r>
+          </m:e>
+        </m:acc>
+        <m:r>
+          <m:rPr>
+            <m:sty m:val="bi"/>
+          </m:rPr>
+          <w:rPr>
+            <w:rFonts w:ascii="Cambria Math" w:hAnsi="Cambria Math"/>
+            <w:sz w:val="22"/>
+            <w:szCs w:val="22"/>
+          </w:rPr>
+          <m:t xml:space="preserve">= </m:t>
+        </m:r>
+        <m:sSub>
+          <m:sSubPr>
+            <m:ctrlPr>
+              <w:rPr>
+                <w:rFonts w:ascii="Cambria Math" w:hAnsi="Cambria Math"/>
+                <w:b/>
+                <w:bCs/>
+                <w:i/>
+                <w:sz w:val="22"/>
+                <w:szCs w:val="22"/>
+              </w:rPr>
+            </m:ctrlPr>
+          </m:sSubPr>
+          <m:e>
+            <m:r>
+              <m:rPr>
+                <m:sty m:val="bi"/>
+              </m:rPr>
+              <w:rPr>
+                <w:rFonts w:ascii="Cambria Math" w:hAnsi="Cambria Math"/>
+                <w:sz w:val="22"/>
+                <w:szCs w:val="22"/>
+              </w:rPr>
+              <m:t>θ</m:t>
+            </m:r>
+          </m:e>
+          <m:sub>
+            <m:r>
+              <m:rPr>
+                <m:sty m:val="bi"/>
+              </m:rPr>
+              <w:rPr>
+                <w:rFonts w:ascii="Cambria Math" w:hAnsi="Cambria Math"/>
+                <w:sz w:val="22"/>
+                <w:szCs w:val="22"/>
+              </w:rPr>
+              <m:t>0</m:t>
+            </m:r>
+          </m:sub>
+        </m:sSub>
+        <m:r>
+          <m:rPr>
+            <m:sty m:val="bi"/>
+          </m:rPr>
+          <w:rPr>
+            <w:rFonts w:ascii="Cambria Math" w:hAnsi="Cambria Math"/>
+            <w:sz w:val="22"/>
+            <w:szCs w:val="22"/>
+          </w:rPr>
+          <m:t xml:space="preserve">+ </m:t>
+        </m:r>
+        <m:sSub>
+          <m:sSubPr>
+            <m:ctrlPr>
+              <w:rPr>
+                <w:rFonts w:ascii="Cambria Math" w:hAnsi="Cambria Math"/>
+                <w:b/>
+                <w:bCs/>
+                <w:i/>
+                <w:sz w:val="22"/>
+                <w:szCs w:val="22"/>
+              </w:rPr>
+            </m:ctrlPr>
+          </m:sSubPr>
+          <m:e>
+            <m:r>
+              <m:rPr>
+                <m:sty m:val="bi"/>
+              </m:rPr>
+              <w:rPr>
+                <w:rFonts w:ascii="Cambria Math" w:hAnsi="Cambria Math"/>
+                <w:sz w:val="22"/>
+                <w:szCs w:val="22"/>
+              </w:rPr>
+              <m:t>θ</m:t>
+            </m:r>
+          </m:e>
+          <m:sub>
+            <m:r>
+              <m:rPr>
+                <m:sty m:val="bi"/>
+              </m:rPr>
+              <w:rPr>
+                <w:rFonts w:ascii="Cambria Math" w:hAnsi="Cambria Math"/>
+                <w:sz w:val="22"/>
+                <w:szCs w:val="22"/>
+              </w:rPr>
+              <m:t>1</m:t>
+            </m:r>
+          </m:sub>
+        </m:sSub>
+        <m:r>
+          <m:rPr>
+            <m:sty m:val="bi"/>
+          </m:rPr>
+          <w:rPr>
+            <w:rFonts w:ascii="Cambria Math" w:hAnsi="Cambria Math"/>
+            <w:sz w:val="22"/>
+            <w:szCs w:val="22"/>
+          </w:rPr>
+          <m:t>log(X)</m:t>
+        </m:r>
+      </m:oMath>
+    </w:p>
+    <w:p>
+      <w:pPr>
+        <w:pStyle w:val="Prrafodelista"/>
+        <w:spacing w:after="0" w:line="360" w:lineRule="auto"/>
+        <w:ind w:left="1068" w:firstLine="348"/>
+        <w:rPr>
+          <w:rFonts w:ascii="Montserrat" w:eastAsia="Times New Roman" w:hAnsi="Montserrat" w:cs="Times New Roman"/>
+          <w:b/>
+          <w:bCs/>
+          <w:lang w:eastAsia="es-AR"/>
+        </w:rPr>
+      </w:pPr>
+      <w:r>
+        <w:rPr>
+          <w:rFonts w:ascii="Segoe UI Emoji" w:eastAsia="Times New Roman" w:hAnsi="Segoe UI Emoji" w:cs="Segoe UI Emoji"/>
+          <w:lang w:eastAsia="es-AR"/>
+        </w:rPr>
+        <w:t>✔</w:t>
+      </w:r>
+      <w:r>
+        <w:rPr>
+          <w:rFonts w:ascii="Montserrat" w:eastAsia="Times New Roman" w:hAnsi="Montserrat" w:cs="Times New Roman"/>
+          <w:lang w:eastAsia="es-AR"/>
+        </w:rPr>
+        <w:t xml:space="preserve"> Used for </w:t>
+      </w:r>
+      <w:r>
+        <w:rPr>
+          <w:rFonts w:ascii="Montserrat" w:eastAsia="Times New Roman" w:hAnsi="Montserrat" w:cs="Times New Roman"/>
+          <w:b/>
+          <w:bCs/>
+          <w:lang w:eastAsia="es-AR"/>
+        </w:rPr>
+        <w:t>diminishing returns, resource consumption</w:t>
+      </w:r>
+    </w:p>
+    <w:p>
+      <w:pPr>
+        <w:pStyle w:val="Prrafodelista"/>
+        <w:numPr>
+          <w:ilvl w:val="0"/>
+          <w:numId w:val="15"/>
+        </w:numPr>
+        <w:spacing w:after="0" w:line="360" w:lineRule="auto"/>
+        <w:rPr>
+          <w:rFonts w:ascii="Montserrat" w:eastAsia="Times New Roman" w:hAnsi="Montserrat" w:cs="Times New Roman"/>
+          <w:lang w:eastAsia="es-AR"/>
+        </w:rPr>
+      </w:pPr>
+      <w:r>
+        <w:rPr>
+          <w:rFonts w:ascii="Montserrat" w:eastAsia="Times New Roman" w:hAnsi="Montserrat" w:cs="Times New Roman"/>
+          <w:b/>
+          <w:bCs/>
+          <w:lang w:eastAsia="es-AR"/>
+        </w:rPr>
+        <w:t>Sinusoidal</w:t>
+      </w:r>
+      <w:r>
+        <w:rPr>
+          <w:rFonts w:ascii="Montserrat" w:eastAsia="Times New Roman" w:hAnsi="Montserrat" w:cs="Times New Roman"/>
+          <w:b/>
+          <w:bCs/>
+          <w:lang w:eastAsia="es-AR"/>
+        </w:rPr>
+        <w:t xml:space="preserve"> Regression</w:t>
+      </w:r>
+    </w:p>
+    <w:p>
+      <w:pPr>
+        <w:pStyle w:val="NormalWeb"/>
+        <w:numPr>
+          <w:ilvl w:val="1"/>
+          <w:numId w:val="15"/>
+        </w:numPr>
+        <w:spacing w:before="0" w:beforeAutospacing="0" w:after="0" w:afterAutospacing="0" w:line="360" w:lineRule="auto"/>
+        <w:rPr>
+          <w:rFonts w:ascii="Montserrat" w:hAnsi="Montserrat"/>
+          <w:b/>
+          <w:bCs/>
+          <w:sz w:val="22"/>
+          <w:szCs w:val="22"/>
+          <w:lang w:val="en-US"/>
+        </w:rPr>
+      </w:pPr>
+      <m:oMath>
+        <m:acc>
+          <m:accPr>
+            <m:ctrlPr>
+              <w:rPr>
+                <w:rFonts w:ascii="Cambria Math" w:hAnsi="Cambria Math"/>
+                <w:b/>
+                <w:bCs/>
+                <w:i/>
+                <w:sz w:val="22"/>
+                <w:szCs w:val="22"/>
+              </w:rPr>
+            </m:ctrlPr>
+          </m:accPr>
+          <m:e>
+            <m:r>
+              <m:rPr>
+                <m:sty m:val="bi"/>
+              </m:rPr>
+              <w:rPr>
+                <w:rFonts w:ascii="Cambria Math" w:hAnsi="Cambria Math"/>
+                <w:sz w:val="22"/>
+                <w:szCs w:val="22"/>
+              </w:rPr>
+              <m:t>y</m:t>
+            </m:r>
+          </m:e>
+        </m:acc>
+        <m:r>
+          <m:rPr>
+            <m:sty m:val="bi"/>
+          </m:rPr>
+          <w:rPr>
+            <w:rFonts w:ascii="Cambria Math" w:hAnsi="Cambria Math"/>
+            <w:sz w:val="22"/>
+            <w:szCs w:val="22"/>
+          </w:rPr>
+          <m:t xml:space="preserve">= </m:t>
+        </m:r>
+        <m:sSub>
+          <m:sSubPr>
+            <m:ctrlPr>
+              <w:rPr>
+                <w:rFonts w:ascii="Cambria Math" w:hAnsi="Cambria Math"/>
+                <w:b/>
+                <w:bCs/>
+                <w:i/>
+                <w:sz w:val="22"/>
+                <w:szCs w:val="22"/>
+              </w:rPr>
+            </m:ctrlPr>
+          </m:sSubPr>
+          <m:e>
+            <m:r>
+              <m:rPr>
+                <m:sty m:val="bi"/>
+              </m:rPr>
+              <w:rPr>
+                <w:rFonts w:ascii="Cambria Math" w:hAnsi="Cambria Math"/>
+                <w:sz w:val="22"/>
+                <w:szCs w:val="22"/>
+              </w:rPr>
+              <m:t>θ</m:t>
+            </m:r>
+          </m:e>
+          <m:sub>
+            <m:r>
+              <m:rPr>
+                <m:sty m:val="bi"/>
+              </m:rPr>
+              <w:rPr>
+                <w:rFonts w:ascii="Cambria Math" w:hAnsi="Cambria Math"/>
+                <w:sz w:val="22"/>
+                <w:szCs w:val="22"/>
+              </w:rPr>
+              <m:t>0</m:t>
+            </m:r>
+          </m:sub>
+        </m:sSub>
+        <m:r>
+          <m:rPr>
+            <m:sty m:val="bi"/>
+          </m:rPr>
+          <w:rPr>
+            <w:rFonts w:ascii="Cambria Math" w:hAnsi="Cambria Math"/>
+            <w:sz w:val="22"/>
+            <w:szCs w:val="22"/>
+          </w:rPr>
+          <m:t xml:space="preserve">+ </m:t>
+        </m:r>
+        <m:sSub>
+          <m:sSubPr>
+            <m:ctrlPr>
+              <w:rPr>
+                <w:rFonts w:ascii="Cambria Math" w:hAnsi="Cambria Math"/>
+                <w:b/>
+                <w:bCs/>
+                <w:i/>
+                <w:sz w:val="22"/>
+                <w:szCs w:val="22"/>
+              </w:rPr>
+            </m:ctrlPr>
+          </m:sSubPr>
+          <m:e>
+            <m:r>
+              <m:rPr>
+                <m:sty m:val="bi"/>
+              </m:rPr>
+              <w:rPr>
+                <w:rFonts w:ascii="Cambria Math" w:hAnsi="Cambria Math"/>
+                <w:sz w:val="22"/>
+                <w:szCs w:val="22"/>
+              </w:rPr>
+              <m:t>θ</m:t>
+            </m:r>
+          </m:e>
+          <m:sub>
+            <m:r>
+              <m:rPr>
+                <m:sty m:val="bi"/>
+              </m:rPr>
+              <w:rPr>
+                <w:rFonts w:ascii="Cambria Math" w:hAnsi="Cambria Math"/>
+                <w:sz w:val="22"/>
+                <w:szCs w:val="22"/>
+              </w:rPr>
+              <m:t>1</m:t>
+            </m:r>
+          </m:sub>
+        </m:sSub>
+        <m:r>
+          <m:rPr>
+            <m:sty m:val="bi"/>
+          </m:rPr>
+          <w:rPr>
+            <w:rFonts w:ascii="Cambria Math" w:hAnsi="Cambria Math"/>
+            <w:sz w:val="22"/>
+            <w:szCs w:val="22"/>
+          </w:rPr>
+          <m:t>sin</m:t>
+        </m:r>
+        <m:r>
+          <m:rPr>
+            <m:sty m:val="bi"/>
+          </m:rPr>
+          <w:rPr>
+            <w:rFonts w:ascii="Cambria Math" w:hAnsi="Cambria Math"/>
+            <w:sz w:val="22"/>
+            <w:szCs w:val="22"/>
+          </w:rPr>
+          <m:t>(X)</m:t>
+        </m:r>
+      </m:oMath>
+    </w:p>
+    <w:p>
+      <w:pPr>
+        <w:pStyle w:val="NormalWeb"/>
+        <w:spacing w:before="0" w:beforeAutospacing="0" w:after="0" w:afterAutospacing="0" w:line="360" w:lineRule="auto"/>
+        <w:ind w:left="708" w:firstLine="708"/>
+        <w:rPr>
+          <w:rFonts w:ascii="Montserrat" w:hAnsi="Montserrat"/>
+          <w:sz w:val="22"/>
+          <w:szCs w:val="22"/>
+          <w:lang w:val="en-US"/>
+        </w:rPr>
+      </w:pPr>
+      <w:r>
+        <w:rPr>
+          <w:rFonts w:ascii="Segoe UI Emoji" w:hAnsi="Segoe UI Emoji" w:cs="Segoe UI Emoji"/>
+          <w:sz w:val="22"/>
+          <w:szCs w:val="22"/>
+          <w:lang w:val="en-US"/>
+        </w:rPr>
+        <w:t>✔</w:t>
+      </w:r>
+      <w:r>
+        <w:rPr>
+          <w:rFonts w:ascii="Montserrat" w:hAnsi="Montserrat"/>
+          <w:sz w:val="22"/>
+          <w:szCs w:val="22"/>
+          <w:lang w:val="en-US"/>
+        </w:rPr>
+        <w:t xml:space="preserve"> Used for </w:t>
+      </w:r>
+      <w:r>
+        <w:rPr>
+          <w:rFonts w:ascii="Montserrat" w:hAnsi="Montserrat"/>
+          <w:b/>
+          <w:bCs/>
+          <w:sz w:val="22"/>
+          <w:szCs w:val="22"/>
+          <w:lang w:val="en-US"/>
+        </w:rPr>
+        <w:t>seasonal trends, energy demand forecasting</w:t>
+      </w:r>
+      <w:r>
+        <w:rPr>
+          <w:rFonts w:ascii="Montserrat" w:hAnsi="Montserrat"/>
+          <w:sz w:val="22"/>
+          <w:szCs w:val="22"/>
+          <w:lang w:val="en-US"/>
+        </w:rPr>
+        <w:t>.</w:t>
+      </w:r>
+    </w:p>
+    <w:p>
+      <w:pPr>
+        <w:pStyle w:val="Ttulo2"/>
+        <w:spacing w:before="0" w:beforeAutospacing="0" w:after="0" w:afterAutospacing="0" w:line="360" w:lineRule="auto"/>
+        <w:ind w:left="-1134"/>
+        <w:rPr>
+          <w:rFonts w:ascii="Montserrat" w:hAnsi="Montserrat"/>
+          <w:lang w:val="en-US"/>
+        </w:rPr>
+      </w:pPr>
+      <w:r>
+        <w:rPr>
+          <w:rFonts w:ascii="Segoe UI Emoji" w:hAnsi="Segoe UI Emoji" w:cs="Segoe UI Emoji"/>
+        </w:rPr>
+        <w:t>🔹</w:t>
+      </w:r>
+      <w:r>
+        <w:rPr>
+          <w:rFonts w:ascii="Montserrat" w:hAnsi="Montserrat"/>
+          <w:lang w:val="en-US"/>
+        </w:rPr>
+        <w:t xml:space="preserve"> Evaluating Regression Models</w:t>
+      </w:r>
+    </w:p>
+    <w:p>
+      <w:pPr>
+        <w:pStyle w:val="NormalWeb"/>
+        <w:spacing w:before="0" w:beforeAutospacing="0" w:after="0" w:afterAutospacing="0" w:line="360" w:lineRule="auto"/>
+        <w:rPr>
+          <w:rFonts w:ascii="Montserrat" w:hAnsi="Montserrat"/>
+          <w:sz w:val="22"/>
+          <w:szCs w:val="22"/>
+          <w:lang w:val="en-US"/>
+        </w:rPr>
+      </w:pPr>
+      <w:r>
+        <w:rPr>
+          <w:rFonts w:ascii="Montserrat" w:hAnsi="Montserrat"/>
+          <w:sz w:val="22"/>
+          <w:szCs w:val="22"/>
+          <w:lang w:val="en-US"/>
+        </w:rPr>
+        <w:t>To assess model performance, use the following metrics</w:t>
+      </w:r>
+    </w:p>
+    <w:p>
+      <w:pPr>
+        <w:pStyle w:val="Ttulo3"/>
+        <w:spacing w:before="0" w:beforeAutospacing="0" w:after="0" w:afterAutospacing="0" w:line="360" w:lineRule="auto"/>
+        <w:rPr>
+          <w:rFonts w:ascii="Montserrat" w:hAnsi="Montserrat"/>
+        </w:rPr>
+      </w:pPr>
+      <w:r>
+        <w:rPr>
+          <w:rFonts w:ascii="Montserrat" w:hAnsi="Montserrat"/>
+        </w:rPr>
+        <w:t>1️</w:t>
+      </w:r>
+      <w:r>
+        <w:rPr>
+          <w:rFonts w:ascii="Montserrat" w:hAnsi="Montserrat" w:cs="Tahoma"/>
+        </w:rPr>
+        <w:t xml:space="preserve">. </w:t>
+      </w:r>
+      <w:r>
+        <w:rPr>
+          <w:rFonts w:ascii="Montserrat" w:hAnsi="Montserrat"/>
+        </w:rPr>
+        <w:t xml:space="preserve">Mean </w:t>
+      </w:r>
+      <w:proofErr w:type="spellStart"/>
+      <w:r>
+        <w:rPr>
+          <w:rFonts w:ascii="Montserrat" w:hAnsi="Montserrat"/>
+        </w:rPr>
+        <w:t>Squared</w:t>
+      </w:r>
+      <w:proofErr w:type="spellEnd"/>
+      <w:r>
+        <w:rPr>
+          <w:rFonts w:ascii="Montserrat" w:hAnsi="Montserrat"/>
+        </w:rPr>
+        <w:t xml:space="preserve"> Error (MSE</w:t>
+      </w:r>
+      <w:r>
+        <w:rPr>
+          <w:rFonts w:ascii="Montserrat" w:hAnsi="Montserrat"/>
+        </w:rPr>
+        <w:t>)</w:t>
+      </w:r>
+    </w:p>
+    <w:p>
+      <w:pPr>
+        <w:pStyle w:val="Prrafodelista"/>
+        <w:numPr>
+          <w:ilvl w:val="0"/>
+          <w:numId w:val="15"/>
+        </w:numPr>
+        <w:spacing w:after="0" w:line="360" w:lineRule="auto"/>
+        <w:rPr>
+          <w:rFonts w:ascii="Montserrat" w:eastAsia="Times New Roman" w:hAnsi="Montserrat" w:cs="Times New Roman"/>
+          <w:lang w:eastAsia="es-AR"/>
+        </w:rPr>
+      </w:pPr>
+      <w:r>
+        <w:rPr>
+          <w:rFonts w:ascii="Montserrat" w:eastAsia="Times New Roman" w:hAnsi="Montserrat" w:cs="Times New Roman"/>
+          <w:lang w:eastAsia="es-AR"/>
+        </w:rPr>
+        <w:t xml:space="preserve">Measures average squared error between actual and predicted values: </w:t>
+      </w:r>
+      <m:oMath>
+        <m:r>
+          <w:rPr>
+            <w:rFonts w:ascii="Cambria Math" w:eastAsia="Times New Roman" w:hAnsi="Cambria Math" w:cs="Times New Roman"/>
+            <w:lang w:eastAsia="es-AR"/>
+          </w:rPr>
+          <m:t>MSE=</m:t>
+        </m:r>
+        <m:f>
+          <m:fPr>
+            <m:ctrlPr>
+              <w:rPr>
+                <w:rFonts w:ascii="Cambria Math" w:eastAsia="Times New Roman" w:hAnsi="Cambria Math" w:cs="Times New Roman"/>
+                <w:i/>
+                <w:lang w:eastAsia="es-AR"/>
+              </w:rPr>
+            </m:ctrlPr>
+          </m:fPr>
+          <m:num>
+            <m:r>
+              <w:rPr>
+                <w:rFonts w:ascii="Cambria Math" w:eastAsia="Times New Roman" w:hAnsi="Cambria Math" w:cs="Times New Roman"/>
+                <w:lang w:eastAsia="es-AR"/>
+              </w:rPr>
+              <m:t>1</m:t>
+            </m:r>
+          </m:num>
+          <m:den>
+            <m:r>
+              <w:rPr>
+                <w:rFonts w:ascii="Cambria Math" w:eastAsia="Times New Roman" w:hAnsi="Cambria Math" w:cs="Times New Roman"/>
+                <w:lang w:eastAsia="es-AR"/>
+              </w:rPr>
+              <m:t>n</m:t>
+            </m:r>
+          </m:den>
+        </m:f>
+        <m:nary>
+          <m:naryPr>
+            <m:chr m:val="∑"/>
+            <m:limLoc m:val="undOvr"/>
+            <m:subHide m:val="1"/>
+            <m:supHide m:val="1"/>
+            <m:ctrlPr>
+              <w:rPr>
+                <w:rFonts w:ascii="Cambria Math" w:eastAsia="Times New Roman" w:hAnsi="Cambria Math" w:cs="Times New Roman"/>
+                <w:i/>
+                <w:lang w:eastAsia="es-AR"/>
+              </w:rPr>
+            </m:ctrlPr>
+          </m:naryPr>
+          <m:sub/>
+          <m:sup/>
+          <m:e>
+            <m:sSup>
+              <m:sSupPr>
+                <m:ctrlPr>
+                  <w:rPr>
+                    <w:rFonts w:ascii="Cambria Math" w:eastAsia="Times New Roman" w:hAnsi="Cambria Math" w:cs="Times New Roman"/>
+                    <w:i/>
+                    <w:lang w:eastAsia="es-AR"/>
+                  </w:rPr>
+                </m:ctrlPr>
+              </m:sSupPr>
+              <m:e>
+                <m:d>
+                  <m:dPr>
+                    <m:ctrlPr>
+                      <w:rPr>
+                        <w:rFonts w:ascii="Cambria Math" w:eastAsia="Times New Roman" w:hAnsi="Cambria Math" w:cs="Times New Roman"/>
+                        <w:i/>
+                        <w:lang w:eastAsia="es-AR"/>
+                      </w:rPr>
+                    </m:ctrlPr>
+                  </m:dPr>
+                  <m:e>
+                    <m:sSub>
+                      <m:sSubPr>
+                        <m:ctrlPr>
+                          <w:rPr>
+                            <w:rFonts w:ascii="Cambria Math" w:eastAsia="Times New Roman" w:hAnsi="Cambria Math" w:cs="Times New Roman"/>
+                            <w:i/>
+                            <w:lang w:eastAsia="es-AR"/>
+                          </w:rPr>
+                        </m:ctrlPr>
+                      </m:sSubPr>
+                      <m:e>
+                        <m:r>
+                          <w:rPr>
+                            <w:rFonts w:ascii="Cambria Math" w:eastAsia="Times New Roman" w:hAnsi="Cambria Math" w:cs="Times New Roman"/>
+                            <w:lang w:eastAsia="es-AR"/>
+                          </w:rPr>
+                          <m:t>y</m:t>
+                        </m:r>
+                      </m:e>
+                      <m:sub>
+                        <m:r>
+                          <w:rPr>
+                            <w:rFonts w:ascii="Cambria Math" w:eastAsia="Times New Roman" w:hAnsi="Cambria Math" w:cs="Times New Roman"/>
+                            <w:lang w:eastAsia="es-AR"/>
+                          </w:rPr>
+                          <m:t>i</m:t>
+                        </m:r>
+                      </m:sub>
+                    </m:sSub>
+                    <m:r>
+                      <w:rPr>
+                        <w:rFonts w:ascii="Cambria Math" w:eastAsia="Times New Roman" w:hAnsi="Cambria Math" w:cs="Times New Roman"/>
+                        <w:lang w:eastAsia="es-AR"/>
+                      </w:rPr>
+                      <m:t xml:space="preserve">- </m:t>
+                    </m:r>
+                    <m:acc>
+                      <m:accPr>
+                        <m:ctrlPr>
+                          <w:rPr>
+                            <w:rFonts w:ascii="Cambria Math" w:eastAsia="Times New Roman" w:hAnsi="Cambria Math" w:cs="Times New Roman"/>
+                            <w:i/>
+                            <w:lang w:eastAsia="es-AR"/>
+                          </w:rPr>
+                        </m:ctrlPr>
+                      </m:accPr>
+                      <m:e>
+                        <m:r>
+                          <w:rPr>
+                            <w:rFonts w:ascii="Cambria Math" w:eastAsia="Times New Roman" w:hAnsi="Cambria Math" w:cs="Times New Roman"/>
+                            <w:lang w:eastAsia="es-AR"/>
+                          </w:rPr>
+                          <m:t>y</m:t>
+                        </m:r>
+                      </m:e>
+                    </m:acc>
+                  </m:e>
+                </m:d>
+              </m:e>
+              <m:sup>
+                <m:r>
+                  <w:rPr>
+                    <w:rFonts w:ascii="Cambria Math" w:eastAsia="Times New Roman" w:hAnsi="Cambria Math" w:cs="Times New Roman"/>
+                    <w:lang w:eastAsia="es-AR"/>
+                  </w:rPr>
+                  <m:t>2</m:t>
+                </m:r>
+              </m:sup>
+            </m:sSup>
+          </m:e>
+        </m:nary>
+      </m:oMath>
+    </w:p>
+    <w:p>
+      <w:pPr>
+        <w:spacing w:line="240" w:lineRule="auto"/>
+        <w:ind w:left="708"/>
+        <w:rPr>
+          <w:rFonts w:ascii="Montserrat" w:eastAsia="Times New Roman" w:hAnsi="Montserrat" w:cs="Times New Roman"/>
+          <w:lang w:eastAsia="es-AR"/>
+        </w:rPr>
+      </w:pPr>
+      <w:r>
+        <w:rPr>
+          <w:rFonts w:ascii="Segoe UI Emoji" w:eastAsia="Times New Roman" w:hAnsi="Segoe UI Emoji" w:cs="Segoe UI Emoji"/>
+          <w:lang w:eastAsia="es-AR"/>
+        </w:rPr>
+        <w:t>✔</w:t>
+      </w:r>
+      <w:r>
+        <w:rPr>
+          <w:rFonts w:ascii="Montserrat" w:eastAsia="Times New Roman" w:hAnsi="Montserrat" w:cs="Times New Roman"/>
+          <w:lang w:eastAsia="es-AR"/>
+        </w:rPr>
+        <w:t xml:space="preserve"> Lower </w:t>
+      </w:r>
+      <w:r>
+        <w:rPr>
+          <w:rFonts w:ascii="Montserrat" w:eastAsia="Times New Roman" w:hAnsi="Montserrat" w:cs="Times New Roman"/>
+          <w:b/>
+          <w:bCs/>
+          <w:lang w:eastAsia="es-AR"/>
+        </w:rPr>
+        <w:t>MSE</w:t>
+      </w:r>
+      <w:r>
+        <w:rPr>
+          <w:rFonts w:ascii="Montserrat" w:eastAsia="Times New Roman" w:hAnsi="Montserrat" w:cs="Times New Roman"/>
+          <w:lang w:eastAsia="es-AR"/>
+        </w:rPr>
+        <w:t xml:space="preserve"> = </w:t>
+      </w:r>
+      <w:r>
+        <w:rPr>
+          <w:rFonts w:ascii="Montserrat" w:eastAsia="Times New Roman" w:hAnsi="Montserrat" w:cs="Times New Roman"/>
+          <w:b/>
+          <w:bCs/>
+          <w:lang w:eastAsia="es-AR"/>
+        </w:rPr>
+        <w:t>Better model fit</w:t>
+      </w:r>
+      <w:r>
+        <w:rPr>
+          <w:rFonts w:ascii="Montserrat" w:eastAsia="Times New Roman" w:hAnsi="Montserrat" w:cs="Times New Roman"/>
+          <w:lang w:eastAsia="es-AR"/>
+        </w:rPr>
+        <w:t>.</w:t>
+      </w:r>
+    </w:p>
+    <w:p>
+      <w:pPr>
+        <w:pStyle w:val="Ttulo3"/>
+        <w:spacing w:before="240" w:beforeAutospacing="0" w:after="0" w:afterAutospacing="0" w:line="360" w:lineRule="auto"/>
+        <w:rPr>
+          <w:rFonts w:ascii="Montserrat" w:hAnsi="Montserrat"/>
+          <w:lang w:val="en-US"/>
+        </w:rPr>
+      </w:pPr>
+      <w:r>
+        <w:rPr>
+          <w:rFonts w:ascii="Montserrat" w:hAnsi="Montserrat"/>
+          <w:lang w:val="en-US"/>
+        </w:rPr>
+        <w:t xml:space="preserve">2. </w:t>
+      </w:r>
+      <w:r>
+        <w:rPr>
+          <w:rFonts w:ascii="Montserrat" w:hAnsi="Montserrat"/>
+          <w:lang w:val="en-US"/>
+        </w:rPr>
+        <w:t xml:space="preserve">Root </w:t>
+      </w:r>
+      <w:r>
+        <w:rPr>
+          <w:rFonts w:ascii="Montserrat" w:hAnsi="Montserrat"/>
+          <w:lang w:val="en-US"/>
+        </w:rPr>
+        <w:t>Mean Squared Error (</w:t>
+      </w:r>
+      <w:r>
+        <w:rPr>
+          <w:rFonts w:ascii="Montserrat" w:hAnsi="Montserrat"/>
+          <w:lang w:val="en-US"/>
+        </w:rPr>
+        <w:t>R</w:t>
+      </w:r>
+      <w:r>
+        <w:rPr>
+          <w:rFonts w:ascii="Montserrat" w:hAnsi="Montserrat"/>
+          <w:lang w:val="en-US"/>
+        </w:rPr>
+        <w:t>MSE)</w:t>
+      </w:r>
+    </w:p>
+    <w:p>
+      <w:pPr>
+        <w:pStyle w:val="Prrafodelista"/>
+        <w:numPr>
+          <w:ilvl w:val="0"/>
+          <w:numId w:val="15"/>
+        </w:numPr>
+        <w:spacing w:after="0" w:line="240" w:lineRule="auto"/>
+        <w:ind w:left="708"/>
+        <w:rPr>
+          <w:rFonts w:ascii="Montserrat" w:eastAsia="Times New Roman" w:hAnsi="Montserrat" w:cs="Times New Roman"/>
+          <w:lang w:eastAsia="es-AR"/>
+        </w:rPr>
+      </w:pPr>
+      <w:r>
+        <w:rPr>
+          <w:rFonts w:ascii="Montserrat" w:eastAsia="Times New Roman" w:hAnsi="Montserrat" w:cs="Times New Roman"/>
+          <w:lang w:eastAsia="es-AR"/>
+        </w:rPr>
+        <w:t>Square root of MSE, easier to interpret</w:t>
+      </w:r>
+      <w:r>
+        <w:rPr>
+          <w:rFonts w:ascii="Montserrat" w:eastAsia="Times New Roman" w:hAnsi="Montserrat" w:cs="Times New Roman"/>
+          <w:lang w:eastAsia="es-AR"/>
+        </w:rPr>
+        <w:t xml:space="preserve">: </w:t>
+      </w:r>
+      <m:oMath>
+        <m:r>
+          <w:rPr>
+            <w:rFonts w:ascii="Cambria Math" w:eastAsia="Times New Roman" w:hAnsi="Cambria Math" w:cs="Times New Roman"/>
+            <w:lang w:eastAsia="es-AR"/>
+          </w:rPr>
+          <m:t>R</m:t>
+        </m:r>
+        <m:r>
+          <w:rPr>
+            <w:rFonts w:ascii="Cambria Math" w:eastAsia="Times New Roman" w:hAnsi="Cambria Math" w:cs="Times New Roman"/>
+            <w:lang w:eastAsia="es-AR"/>
+          </w:rPr>
+          <m:t>MSE=</m:t>
+        </m:r>
+        <m:r>
+          <w:rPr>
+            <w:rFonts w:ascii="Cambria Math" w:eastAsia="Times New Roman" w:hAnsi="Cambria Math" w:cs="Times New Roman"/>
+            <w:lang w:eastAsia="es-AR"/>
+          </w:rPr>
+          <m:t xml:space="preserve"> </m:t>
+        </m:r>
+        <m:rad>
+          <m:radPr>
+            <m:degHide m:val="1"/>
+            <m:ctrlPr>
+              <w:rPr>
+                <w:rFonts w:ascii="Cambria Math" w:eastAsia="Times New Roman" w:hAnsi="Cambria Math" w:cs="Times New Roman"/>
+                <w:i/>
+                <w:lang w:eastAsia="es-AR"/>
+              </w:rPr>
+            </m:ctrlPr>
+          </m:radPr>
+          <m:deg/>
+          <m:e>
+            <m:r>
+              <w:rPr>
+                <w:rFonts w:ascii="Cambria Math" w:eastAsia="Times New Roman" w:hAnsi="Cambria Math" w:cs="Times New Roman"/>
+                <w:lang w:eastAsia="es-AR"/>
+              </w:rPr>
+              <m:t>MSE</m:t>
+            </m:r>
+          </m:e>
+        </m:rad>
+      </m:oMath>
+    </w:p>
+    <w:p>
+      <w:pPr>
+        <w:spacing w:after="0" w:line="240" w:lineRule="auto"/>
+        <w:rPr>
+          <w:rFonts w:ascii="Montserrat" w:eastAsia="Times New Roman" w:hAnsi="Montserrat" w:cs="Times New Roman"/>
+          <w:lang w:eastAsia="es-AR"/>
+        </w:rPr>
+      </w:pPr>
+    </w:p>
+    <w:p>
+      <w:pPr>
+        <w:spacing w:after="0" w:line="240" w:lineRule="auto"/>
+        <w:rPr>
+          <w:rFonts w:ascii="Montserrat" w:eastAsia="Times New Roman" w:hAnsi="Montserrat" w:cs="Times New Roman"/>
+          <w:lang w:eastAsia="es-AR"/>
+        </w:rPr>
+      </w:pPr>
+    </w:p>
+    <w:p>
+      <w:pPr>
+        <w:spacing w:after="0" w:line="240" w:lineRule="auto"/>
+        <w:rPr>
+          <w:rFonts w:ascii="Montserrat" w:eastAsia="Times New Roman" w:hAnsi="Montserrat" w:cs="Times New Roman"/>
+          <w:lang w:eastAsia="es-AR"/>
+        </w:rPr>
+      </w:pPr>
+    </w:p>
+    <w:p>
+      <w:pPr>
+        <w:spacing w:after="0" w:line="240" w:lineRule="auto"/>
+        <w:rPr>
+          <w:rFonts w:ascii="Montserrat" w:eastAsia="Times New Roman" w:hAnsi="Montserrat" w:cs="Times New Roman"/>
+          <w:lang w:eastAsia="es-AR"/>
+        </w:rPr>
+      </w:pPr>
+    </w:p>
+    <w:p>
+      <w:pPr>
+        <w:spacing w:after="0" w:line="240" w:lineRule="auto"/>
+        <w:rPr>
+          <w:rFonts w:ascii="Montserrat" w:eastAsia="Times New Roman" w:hAnsi="Montserrat" w:cs="Times New Roman"/>
+          <w:lang w:eastAsia="es-AR"/>
+        </w:rPr>
+      </w:pPr>
+    </w:p>
+    <w:p>
+      <w:pPr>
+        <w:pStyle w:val="Ttulo3"/>
+        <w:spacing w:before="0" w:beforeAutospacing="0" w:after="0" w:afterAutospacing="0" w:line="360" w:lineRule="auto"/>
+        <w:rPr>
+          <w:rFonts w:ascii="Montserrat" w:hAnsi="Montserrat"/>
+          <w:lang w:val="en-US"/>
+        </w:rPr>
+      </w:pPr>
+      <w:r>
+        <w:rPr>
+          <w:rFonts w:ascii="Montserrat" w:hAnsi="Montserrat"/>
+          <w:lang w:val="en-US"/>
+        </w:rPr>
+        <w:lastRenderedPageBreak/>
+        <w:t xml:space="preserve">3. </w:t>
+      </w:r>
+      <w:proofErr w:type="spellStart"/>
+      <w:r>
+        <w:rPr>
+          <w:rFonts w:ascii="Montserrat" w:hAnsi="Montserrat"/>
+          <w:lang w:val="en-US"/>
+        </w:rPr>
+        <w:t>Coeficient</w:t>
+      </w:r>
+      <w:proofErr w:type="spellEnd"/>
+      <w:r>
+        <w:rPr>
+          <w:rFonts w:ascii="Montserrat" w:hAnsi="Montserrat"/>
+          <w:lang w:val="en-US"/>
+        </w:rPr>
+        <w:t xml:space="preserve"> of Determination (</w:t>
+      </w:r>
+      <m:oMath>
+        <m:sSup>
+          <m:sSupPr>
+            <m:ctrlPr>
+              <w:rPr>
+                <w:rFonts w:ascii="Cambria Math" w:hAnsi="Cambria Math"/>
+                <w:i/>
+                <w:lang w:val="en-US"/>
+              </w:rPr>
+            </m:ctrlPr>
+          </m:sSupPr>
+          <m:e>
+            <m:r>
+              <m:rPr>
+                <m:sty m:val="bi"/>
+              </m:rPr>
+              <w:rPr>
+                <w:rFonts w:ascii="Cambria Math" w:hAnsi="Cambria Math"/>
+                <w:lang w:val="en-US"/>
+              </w:rPr>
+              <m:t>R</m:t>
+            </m:r>
+          </m:e>
+          <m:sup>
+            <m:r>
+              <m:rPr>
+                <m:sty m:val="bi"/>
+              </m:rPr>
+              <w:rPr>
+                <w:rFonts w:ascii="Cambria Math" w:hAnsi="Cambria Math"/>
+                <w:lang w:val="en-US"/>
+              </w:rPr>
+              <m:t>2</m:t>
+            </m:r>
+          </m:sup>
+        </m:sSup>
+      </m:oMath>
+      <w:r>
+        <w:rPr>
+          <w:rFonts w:ascii="Montserrat" w:hAnsi="Montserrat"/>
+          <w:lang w:val="en-US"/>
+        </w:rPr>
+        <w:t xml:space="preserve"> Score)</w:t>
+      </w:r>
+    </w:p>
+    <w:p>
+      <w:pPr>
+        <w:pStyle w:val="Prrafodelista"/>
+        <w:numPr>
+          <w:ilvl w:val="0"/>
+          <w:numId w:val="15"/>
+        </w:numPr>
+        <w:spacing w:after="0" w:line="360" w:lineRule="auto"/>
+        <w:rPr>
+          <w:rFonts w:ascii="Montserrat" w:eastAsia="Times New Roman" w:hAnsi="Montserrat" w:cs="Times New Roman"/>
+          <w:lang w:eastAsia="es-AR"/>
+        </w:rPr>
+      </w:pPr>
+      <w:r>
+        <w:rPr>
+          <w:rFonts w:ascii="Montserrat" w:eastAsia="Times New Roman" w:hAnsi="Montserrat" w:cs="Times New Roman"/>
+          <w:lang w:eastAsia="es-AR"/>
+        </w:rPr>
+        <w:t xml:space="preserve">Measures </w:t>
+      </w:r>
+      <w:r>
+        <w:rPr>
+          <w:rFonts w:ascii="Montserrat" w:eastAsia="Times New Roman" w:hAnsi="Montserrat" w:cs="Times New Roman"/>
+          <w:lang w:eastAsia="es-AR"/>
+        </w:rPr>
+        <w:t>how well the model explains variance in data</w:t>
+      </w:r>
+      <w:r>
+        <w:rPr>
+          <w:rFonts w:ascii="Montserrat" w:eastAsia="Times New Roman" w:hAnsi="Montserrat" w:cs="Times New Roman"/>
+          <w:lang w:eastAsia="es-AR"/>
+        </w:rPr>
+        <w:t xml:space="preserve">: </w:t>
+      </w:r>
+      <m:oMath>
+        <m:sSup>
+          <m:sSupPr>
+            <m:ctrlPr>
+              <w:rPr>
+                <w:rFonts w:ascii="Cambria Math" w:eastAsia="Times New Roman" w:hAnsi="Cambria Math" w:cs="Times New Roman"/>
+                <w:i/>
+                <w:lang w:eastAsia="es-AR"/>
+              </w:rPr>
+            </m:ctrlPr>
+          </m:sSupPr>
+          <m:e>
+            <m:r>
+              <w:rPr>
+                <w:rFonts w:ascii="Cambria Math" w:eastAsia="Times New Roman" w:hAnsi="Cambria Math" w:cs="Times New Roman"/>
+                <w:lang w:eastAsia="es-AR"/>
+              </w:rPr>
+              <m:t>R</m:t>
+            </m:r>
+          </m:e>
+          <m:sup>
+            <m:r>
+              <w:rPr>
+                <w:rFonts w:ascii="Cambria Math" w:eastAsia="Times New Roman" w:hAnsi="Cambria Math" w:cs="Times New Roman"/>
+                <w:lang w:eastAsia="es-AR"/>
+              </w:rPr>
+              <m:t>2</m:t>
+            </m:r>
+          </m:sup>
+        </m:sSup>
+        <m:r>
+          <w:rPr>
+            <w:rFonts w:ascii="Cambria Math" w:eastAsia="Times New Roman" w:hAnsi="Cambria Math" w:cs="Times New Roman"/>
+            <w:lang w:eastAsia="es-AR"/>
+          </w:rPr>
+          <m:t>=</m:t>
+        </m:r>
+        <m:r>
+          <w:rPr>
+            <w:rFonts w:ascii="Cambria Math" w:eastAsia="Times New Roman" w:hAnsi="Cambria Math" w:cs="Times New Roman"/>
+            <w:lang w:eastAsia="es-AR"/>
+          </w:rPr>
+          <m:t>1-</m:t>
+        </m:r>
+        <m:f>
+          <m:fPr>
+            <m:ctrlPr>
+              <w:rPr>
+                <w:rFonts w:ascii="Cambria Math" w:eastAsia="Times New Roman" w:hAnsi="Cambria Math" w:cs="Times New Roman"/>
+                <w:i/>
+                <w:lang w:eastAsia="es-AR"/>
+              </w:rPr>
+            </m:ctrlPr>
+          </m:fPr>
+          <m:num>
+            <m:nary>
+              <m:naryPr>
+                <m:chr m:val="∑"/>
+                <m:limLoc m:val="undOvr"/>
+                <m:subHide m:val="1"/>
+                <m:supHide m:val="1"/>
+                <m:ctrlPr>
+                  <w:rPr>
+                    <w:rFonts w:ascii="Cambria Math" w:eastAsia="Times New Roman" w:hAnsi="Cambria Math" w:cs="Times New Roman"/>
+                    <w:i/>
+                    <w:lang w:eastAsia="es-AR"/>
+                  </w:rPr>
+                </m:ctrlPr>
+              </m:naryPr>
+              <m:sub/>
+              <m:sup/>
+              <m:e>
+                <m:sSup>
+                  <m:sSupPr>
+                    <m:ctrlPr>
+                      <w:rPr>
+                        <w:rFonts w:ascii="Cambria Math" w:eastAsia="Times New Roman" w:hAnsi="Cambria Math" w:cs="Times New Roman"/>
+                        <w:i/>
+                        <w:lang w:eastAsia="es-AR"/>
+                      </w:rPr>
+                    </m:ctrlPr>
+                  </m:sSupPr>
+                  <m:e>
+                    <m:d>
+                      <m:dPr>
+                        <m:ctrlPr>
+                          <w:rPr>
+                            <w:rFonts w:ascii="Cambria Math" w:eastAsia="Times New Roman" w:hAnsi="Cambria Math" w:cs="Times New Roman"/>
+                            <w:i/>
+                            <w:lang w:eastAsia="es-AR"/>
+                          </w:rPr>
+                        </m:ctrlPr>
+                      </m:dPr>
+                      <m:e>
+                        <m:sSub>
+                          <m:sSubPr>
+                            <m:ctrlPr>
+                              <w:rPr>
+                                <w:rFonts w:ascii="Cambria Math" w:eastAsia="Times New Roman" w:hAnsi="Cambria Math" w:cs="Times New Roman"/>
+                                <w:i/>
+                                <w:lang w:eastAsia="es-AR"/>
+                              </w:rPr>
+                            </m:ctrlPr>
+                          </m:sSubPr>
+                          <m:e>
+                            <m:r>
+                              <w:rPr>
+                                <w:rFonts w:ascii="Cambria Math" w:eastAsia="Times New Roman" w:hAnsi="Cambria Math" w:cs="Times New Roman"/>
+                                <w:lang w:eastAsia="es-AR"/>
+                              </w:rPr>
+                              <m:t>y</m:t>
+                            </m:r>
+                          </m:e>
+                          <m:sub>
+                            <m:r>
+                              <w:rPr>
+                                <w:rFonts w:ascii="Cambria Math" w:eastAsia="Times New Roman" w:hAnsi="Cambria Math" w:cs="Times New Roman"/>
+                                <w:lang w:eastAsia="es-AR"/>
+                              </w:rPr>
+                              <m:t>i</m:t>
+                            </m:r>
+                          </m:sub>
+                        </m:sSub>
+                        <m:r>
+                          <w:rPr>
+                            <w:rFonts w:ascii="Cambria Math" w:eastAsia="Times New Roman" w:hAnsi="Cambria Math" w:cs="Times New Roman"/>
+                            <w:lang w:eastAsia="es-AR"/>
+                          </w:rPr>
+                          <m:t xml:space="preserve">- </m:t>
+                        </m:r>
+                        <m:acc>
+                          <m:accPr>
+                            <m:ctrlPr>
+                              <w:rPr>
+                                <w:rFonts w:ascii="Cambria Math" w:eastAsia="Times New Roman" w:hAnsi="Cambria Math" w:cs="Times New Roman"/>
+                                <w:i/>
+                                <w:lang w:eastAsia="es-AR"/>
+                              </w:rPr>
+                            </m:ctrlPr>
+                          </m:accPr>
+                          <m:e>
+                            <m:r>
+                              <w:rPr>
+                                <w:rFonts w:ascii="Cambria Math" w:eastAsia="Times New Roman" w:hAnsi="Cambria Math" w:cs="Times New Roman"/>
+                                <w:lang w:eastAsia="es-AR"/>
+                              </w:rPr>
+                              <m:t>y</m:t>
+                            </m:r>
+                          </m:e>
+                        </m:acc>
+                      </m:e>
+                    </m:d>
+                  </m:e>
+                  <m:sup>
+                    <m:r>
+                      <w:rPr>
+                        <w:rFonts w:ascii="Cambria Math" w:eastAsia="Times New Roman" w:hAnsi="Cambria Math" w:cs="Times New Roman"/>
+                        <w:lang w:eastAsia="es-AR"/>
+                      </w:rPr>
+                      <m:t>2</m:t>
+                    </m:r>
+                  </m:sup>
+                </m:sSup>
+              </m:e>
+            </m:nary>
+          </m:num>
+          <m:den>
+            <m:nary>
+              <m:naryPr>
+                <m:chr m:val="∑"/>
+                <m:limLoc m:val="undOvr"/>
+                <m:subHide m:val="1"/>
+                <m:supHide m:val="1"/>
+                <m:ctrlPr>
+                  <w:rPr>
+                    <w:rFonts w:ascii="Cambria Math" w:eastAsia="Times New Roman" w:hAnsi="Cambria Math" w:cs="Times New Roman"/>
+                    <w:i/>
+                    <w:lang w:eastAsia="es-AR"/>
+                  </w:rPr>
+                </m:ctrlPr>
+              </m:naryPr>
+              <m:sub/>
+              <m:sup/>
+              <m:e>
+                <m:sSup>
+                  <m:sSupPr>
+                    <m:ctrlPr>
+                      <w:rPr>
+                        <w:rFonts w:ascii="Cambria Math" w:eastAsia="Times New Roman" w:hAnsi="Cambria Math" w:cs="Times New Roman"/>
+                        <w:i/>
+                        <w:lang w:eastAsia="es-AR"/>
+                      </w:rPr>
+                    </m:ctrlPr>
+                  </m:sSupPr>
+                  <m:e>
+                    <m:d>
+                      <m:dPr>
+                        <m:ctrlPr>
+                          <w:rPr>
+                            <w:rFonts w:ascii="Cambria Math" w:eastAsia="Times New Roman" w:hAnsi="Cambria Math" w:cs="Times New Roman"/>
+                            <w:i/>
+                            <w:lang w:eastAsia="es-AR"/>
+                          </w:rPr>
+                        </m:ctrlPr>
+                      </m:dPr>
+                      <m:e>
+                        <m:sSub>
+                          <m:sSubPr>
+                            <m:ctrlPr>
+                              <w:rPr>
+                                <w:rFonts w:ascii="Cambria Math" w:eastAsia="Times New Roman" w:hAnsi="Cambria Math" w:cs="Times New Roman"/>
+                                <w:i/>
+                                <w:lang w:eastAsia="es-AR"/>
+                              </w:rPr>
+                            </m:ctrlPr>
+                          </m:sSubPr>
+                          <m:e>
+                            <m:r>
+                              <w:rPr>
+                                <w:rFonts w:ascii="Cambria Math" w:eastAsia="Times New Roman" w:hAnsi="Cambria Math" w:cs="Times New Roman"/>
+                                <w:lang w:eastAsia="es-AR"/>
+                              </w:rPr>
+                              <m:t>y</m:t>
+                            </m:r>
+                          </m:e>
+                          <m:sub>
+                            <m:r>
+                              <w:rPr>
+                                <w:rFonts w:ascii="Cambria Math" w:eastAsia="Times New Roman" w:hAnsi="Cambria Math" w:cs="Times New Roman"/>
+                                <w:lang w:eastAsia="es-AR"/>
+                              </w:rPr>
+                              <m:t>i</m:t>
+                            </m:r>
+                          </m:sub>
+                        </m:sSub>
+                        <m:r>
+                          <w:rPr>
+                            <w:rFonts w:ascii="Cambria Math" w:eastAsia="Times New Roman" w:hAnsi="Cambria Math" w:cs="Times New Roman"/>
+                            <w:lang w:eastAsia="es-AR"/>
+                          </w:rPr>
+                          <m:t xml:space="preserve">- </m:t>
+                        </m:r>
+                        <m:acc>
+                          <m:accPr>
+                            <m:chr m:val="̅"/>
+                            <m:ctrlPr>
+                              <w:rPr>
+                                <w:rFonts w:ascii="Cambria Math" w:eastAsia="Times New Roman" w:hAnsi="Cambria Math" w:cs="Times New Roman"/>
+                                <w:i/>
+                                <w:lang w:eastAsia="es-AR"/>
+                              </w:rPr>
+                            </m:ctrlPr>
+                          </m:accPr>
+                          <m:e>
+                            <m:r>
+                              <w:rPr>
+                                <w:rFonts w:ascii="Cambria Math" w:eastAsia="Times New Roman" w:hAnsi="Cambria Math" w:cs="Times New Roman"/>
+                                <w:lang w:eastAsia="es-AR"/>
+                              </w:rPr>
+                              <m:t>y</m:t>
+                            </m:r>
+                          </m:e>
+                        </m:acc>
+                      </m:e>
+                    </m:d>
+                  </m:e>
+                  <m:sup>
+                    <m:r>
+                      <w:rPr>
+                        <w:rFonts w:ascii="Cambria Math" w:eastAsia="Times New Roman" w:hAnsi="Cambria Math" w:cs="Times New Roman"/>
+                        <w:lang w:eastAsia="es-AR"/>
+                      </w:rPr>
+                      <m:t>2</m:t>
+                    </m:r>
+                  </m:sup>
+                </m:sSup>
+              </m:e>
+            </m:nary>
+          </m:den>
+        </m:f>
+      </m:oMath>
+    </w:p>
+    <w:p>
+      <w:pPr>
+        <w:spacing w:after="0" w:line="240" w:lineRule="auto"/>
+        <w:ind w:left="708"/>
+        <w:rPr>
+          <w:rFonts w:ascii="Montserrat" w:eastAsia="Times New Roman" w:hAnsi="Montserrat" w:cs="Times New Roman"/>
+          <w:lang w:eastAsia="es-AR"/>
+        </w:rPr>
+      </w:pPr>
+      <w:r>
+        <w:rPr>
+          <w:rFonts w:ascii="Segoe UI Emoji" w:eastAsia="Times New Roman" w:hAnsi="Segoe UI Emoji" w:cs="Segoe UI Emoji"/>
+          <w:lang w:eastAsia="es-AR"/>
+        </w:rPr>
+        <w:t>✔</w:t>
+      </w:r>
+      <w:r>
+        <w:rPr>
+          <w:rFonts w:ascii="Montserrat" w:eastAsia="Times New Roman" w:hAnsi="Montserrat" w:cs="Times New Roman"/>
+          <w:lang w:eastAsia="es-AR"/>
+        </w:rPr>
+        <w:t xml:space="preserve"> </w:t>
+      </w:r>
+      <m:oMath>
+        <m:sSup>
+          <m:sSupPr>
+            <m:ctrlPr>
+              <w:rPr>
+                <w:rFonts w:ascii="Cambria Math" w:eastAsia="Times New Roman" w:hAnsi="Cambria Math" w:cs="Times New Roman"/>
+                <w:b/>
+                <w:bCs/>
+                <w:i/>
+                <w:lang w:eastAsia="es-AR"/>
+              </w:rPr>
+            </m:ctrlPr>
+          </m:sSupPr>
+          <m:e>
+            <m:r>
+              <m:rPr>
+                <m:sty m:val="bi"/>
+              </m:rPr>
+              <w:rPr>
+                <w:rFonts w:ascii="Cambria Math" w:hAnsi="Cambria Math"/>
+              </w:rPr>
+              <m:t>R</m:t>
+            </m:r>
+          </m:e>
+          <m:sup>
+            <m:r>
+              <m:rPr>
+                <m:sty m:val="bi"/>
+              </m:rPr>
+              <w:rPr>
+                <w:rFonts w:ascii="Cambria Math" w:hAnsi="Cambria Math"/>
+              </w:rPr>
+              <m:t>2</m:t>
+            </m:r>
+          </m:sup>
+        </m:sSup>
+      </m:oMath>
+      <w:r>
+        <w:rPr>
+          <w:rFonts w:ascii="Montserrat" w:eastAsia="Times New Roman" w:hAnsi="Montserrat" w:cs="Times New Roman"/>
+          <w:b/>
+          <w:bCs/>
+          <w:lang w:eastAsia="es-AR"/>
+        </w:rPr>
+        <w:t xml:space="preserve"> closer to 1 </w:t>
+      </w:r>
+      <w:r>
+        <w:rPr>
+          <w:rFonts w:ascii="Montserrat" w:eastAsia="Times New Roman" w:hAnsi="Montserrat" w:cs="Times New Roman"/>
+          <w:lang w:eastAsia="es-AR"/>
+        </w:rPr>
+        <w:t xml:space="preserve">= </w:t>
+      </w:r>
+      <w:r>
+        <w:rPr>
+          <w:rFonts w:ascii="Montserrat" w:eastAsia="Times New Roman" w:hAnsi="Montserrat" w:cs="Times New Roman"/>
+          <w:b/>
+          <w:bCs/>
+          <w:lang w:eastAsia="es-AR"/>
+        </w:rPr>
+        <w:t>strong model</w:t>
+      </w:r>
+      <w:r>
+        <w:rPr>
+          <w:rFonts w:ascii="Montserrat" w:eastAsia="Times New Roman" w:hAnsi="Montserrat" w:cs="Times New Roman"/>
+          <w:lang w:eastAsia="es-AR"/>
+        </w:rPr>
+        <w:t>.</w:t>
+      </w:r>
+    </w:p>
+    <w:p>
+      <w:pPr>
+        <w:spacing w:after="0" w:line="240" w:lineRule="auto"/>
+        <w:ind w:left="708"/>
+        <w:rPr>
+          <w:rFonts w:ascii="Montserrat" w:eastAsia="Times New Roman" w:hAnsi="Montserrat" w:cs="Times New Roman"/>
+          <w:lang w:eastAsia="es-AR"/>
+        </w:rPr>
+      </w:pPr>
+      <w:r>
+        <w:rPr>
+          <w:rFonts w:ascii="Segoe UI Emoji" w:eastAsia="Times New Roman" w:hAnsi="Segoe UI Emoji" w:cs="Segoe UI Emoji"/>
+          <w:lang w:eastAsia="es-AR"/>
+        </w:rPr>
+        <w:t>✔</w:t>
+      </w:r>
+      <w:r>
+        <w:rPr>
+          <w:rFonts w:ascii="Montserrat" w:eastAsia="Times New Roman" w:hAnsi="Montserrat" w:cs="Times New Roman"/>
+          <w:lang w:eastAsia="es-AR"/>
+        </w:rPr>
+        <w:t xml:space="preserve"> </w:t>
+      </w:r>
+      <m:oMath>
+        <m:sSup>
+          <m:sSupPr>
+            <m:ctrlPr>
+              <w:rPr>
+                <w:rFonts w:ascii="Cambria Math" w:eastAsia="Times New Roman" w:hAnsi="Cambria Math" w:cs="Times New Roman"/>
+                <w:b/>
+                <w:bCs/>
+                <w:i/>
+                <w:lang w:eastAsia="es-AR"/>
+              </w:rPr>
+            </m:ctrlPr>
+          </m:sSupPr>
+          <m:e>
+            <m:r>
+              <m:rPr>
+                <m:sty m:val="bi"/>
+              </m:rPr>
+              <w:rPr>
+                <w:rFonts w:ascii="Cambria Math" w:hAnsi="Cambria Math"/>
+              </w:rPr>
+              <m:t>R</m:t>
+            </m:r>
+          </m:e>
+          <m:sup>
+            <m:r>
+              <m:rPr>
+                <m:sty m:val="bi"/>
+              </m:rPr>
+              <w:rPr>
+                <w:rFonts w:ascii="Cambria Math" w:hAnsi="Cambria Math"/>
+              </w:rPr>
+              <m:t>2</m:t>
+            </m:r>
+          </m:sup>
+        </m:sSup>
+      </m:oMath>
+      <w:r>
+        <w:rPr>
+          <w:rFonts w:ascii="Montserrat" w:eastAsia="Times New Roman" w:hAnsi="Montserrat" w:cs="Times New Roman"/>
+          <w:b/>
+          <w:bCs/>
+          <w:lang w:eastAsia="es-AR"/>
+        </w:rPr>
+        <w:t xml:space="preserve"> </w:t>
+      </w:r>
+      <w:r>
+        <w:rPr>
+          <w:rFonts w:ascii="Montserrat" w:eastAsia="Times New Roman" w:hAnsi="Montserrat" w:cs="Times New Roman"/>
+          <w:b/>
+          <w:bCs/>
+          <w:lang w:eastAsia="es-AR"/>
+        </w:rPr>
+        <w:t>near</w:t>
+      </w:r>
+      <w:r>
+        <w:rPr>
+          <w:rFonts w:ascii="Montserrat" w:eastAsia="Times New Roman" w:hAnsi="Montserrat" w:cs="Times New Roman"/>
+          <w:b/>
+          <w:bCs/>
+          <w:lang w:eastAsia="es-AR"/>
+        </w:rPr>
+        <w:t xml:space="preserve"> </w:t>
+      </w:r>
+      <w:r>
+        <w:rPr>
+          <w:rFonts w:ascii="Montserrat" w:eastAsia="Times New Roman" w:hAnsi="Montserrat" w:cs="Times New Roman"/>
+          <w:b/>
+          <w:bCs/>
+          <w:lang w:eastAsia="es-AR"/>
+        </w:rPr>
+        <w:t>0</w:t>
+      </w:r>
+      <w:r>
+        <w:rPr>
+          <w:rFonts w:ascii="Montserrat" w:eastAsia="Times New Roman" w:hAnsi="Montserrat" w:cs="Times New Roman"/>
+          <w:b/>
+          <w:bCs/>
+          <w:lang w:eastAsia="es-AR"/>
+        </w:rPr>
+        <w:t xml:space="preserve"> </w:t>
+      </w:r>
+      <w:r>
+        <w:rPr>
+          <w:rFonts w:ascii="Montserrat" w:eastAsia="Times New Roman" w:hAnsi="Montserrat" w:cs="Times New Roman"/>
+          <w:lang w:eastAsia="es-AR"/>
+        </w:rPr>
+        <w:t xml:space="preserve">= </w:t>
+      </w:r>
+      <w:r>
+        <w:rPr>
+          <w:rFonts w:ascii="Montserrat" w:eastAsia="Times New Roman" w:hAnsi="Montserrat" w:cs="Times New Roman"/>
+          <w:lang w:eastAsia="es-AR"/>
+        </w:rPr>
+        <w:t>poor model</w:t>
+      </w:r>
+      <w:r>
+        <w:rPr>
+          <w:rFonts w:ascii="Montserrat" w:eastAsia="Times New Roman" w:hAnsi="Montserrat" w:cs="Times New Roman"/>
+          <w:lang w:eastAsia="es-AR"/>
+        </w:rPr>
+        <w:t>.</w:t>
+      </w:r>
+    </w:p>
+    <w:p>
+      <w:pPr>
+        <w:spacing w:after="0" w:line="240" w:lineRule="auto"/>
+        <w:rPr>
+          <w:rFonts w:ascii="Montserrat" w:eastAsia="Times New Roman" w:hAnsi="Montserrat" w:cs="Times New Roman"/>
+          <w:lang w:eastAsia="es-AR"/>
+        </w:rPr>
+      </w:pPr>
+    </w:p>
+    <w:p>
+      <w:pPr>
+        <w:pStyle w:val="Prrafodelista"/>
+        <w:spacing w:after="0" w:line="360" w:lineRule="auto"/>
+        <w:ind w:left="1068"/>
+        <w:rPr>
+          <w:rFonts w:ascii="Montserrat" w:eastAsia="Times New Roman" w:hAnsi="Montserrat" w:cs="Times New Roman"/>
+          <w:lang w:eastAsia="es-AR"/>
+        </w:rPr>
+      </w:pPr>
+    </w:p>
+    <w:p>
+      <w:pPr>
+        <w:pStyle w:val="Prrafodelista"/>
+        <w:spacing w:after="0" w:line="240" w:lineRule="auto"/>
+        <w:ind w:left="1068" w:firstLine="348"/>
+        <w:rPr>
+          <w:rFonts w:ascii="Times New Roman" w:eastAsia="Times New Roman" w:hAnsi="Times New Roman" w:cs="Times New Roman"/>
           <w:sz w:val="24"/>
           <w:szCs w:val="24"/>
           <w:lang w:eastAsia="es-AR"/>
         </w:rPr>
-        <w:t>✔</w:t>
-      </w:r>
-      <w:r>
+      </w:pPr>
+    </w:p>
+    <w:p>
+      <w:pPr>
+        <w:pStyle w:val="NormalWeb"/>
+        <w:spacing w:before="0" w:beforeAutospacing="0" w:after="0" w:afterAutospacing="0" w:line="360" w:lineRule="auto"/>
+        <w:ind w:left="1788"/>
+        <w:rPr>
+          <w:rFonts w:ascii="Montserrat" w:hAnsi="Montserrat"/>
+          <w:b/>
+          <w:bCs/>
+          <w:lang w:val="en-US"/>
+        </w:rPr>
+      </w:pPr>
+    </w:p>
+    <w:p>
+      <w:pPr>
+        <w:pStyle w:val="Prrafodelista"/>
+        <w:spacing w:after="0" w:line="360" w:lineRule="auto"/>
+        <w:ind w:left="1788"/>
         <w:rPr>
           <w:rFonts w:ascii="Montserrat" w:eastAsia="Times New Roman" w:hAnsi="Montserrat" w:cs="Times New Roman"/>
           <w:sz w:val="24"/>
           <w:szCs w:val="24"/>
           <w:lang w:eastAsia="es-AR"/>
         </w:rPr>
-        <w:t xml:space="preserve"> </w:t>
-      </w:r>
-      <w:r>
-        <w:rPr>
-          <w:rFonts w:ascii="Montserrat" w:eastAsia="Times New Roman" w:hAnsi="Montserrat" w:cs="Times New Roman"/>
-          <w:lang w:eastAsia="es-AR"/>
-        </w:rPr>
-        <w:t xml:space="preserve">Useful for </w:t>
-      </w:r>
-      <w:r>
-        <w:rPr>
-          <w:rFonts w:ascii="Montserrat" w:eastAsia="Times New Roman" w:hAnsi="Montserrat" w:cs="Times New Roman"/>
+      </w:pPr>
+    </w:p>
+    <w:p>
+      <w:pPr>
+        <w:pStyle w:val="NormalWeb"/>
+        <w:spacing w:before="0" w:beforeAutospacing="0" w:after="0" w:afterAutospacing="0" w:line="360" w:lineRule="auto"/>
+        <w:ind w:left="1788"/>
+        <w:rPr>
+          <w:rFonts w:ascii="Montserrat" w:hAnsi="Montserrat"/>
           <w:b/>
           <w:bCs/>
-          <w:lang w:eastAsia="es-AR"/>
-        </w:rPr>
-        <w:t>non-linear</w:t>
-      </w:r>
-      <w:r>
-        <w:rPr>
-          <w:rFonts w:ascii="Montserrat" w:eastAsia="Times New Roman" w:hAnsi="Montserrat" w:cs="Times New Roman"/>
-          <w:lang w:eastAsia="es-AR"/>
-        </w:rPr>
-        <w:t xml:space="preserve"> trends.</w:t>
-      </w:r>
-      <w:r>
-        <w:rPr>
-          <w:rFonts w:ascii="Montserrat" w:eastAsia="Times New Roman" w:hAnsi="Montserrat" w:cs="Times New Roman"/>
-          <w:lang w:eastAsia="es-AR"/>
-        </w:rPr>
-        <w:br/>
-      </w:r>
-      <w:r>
-        <w:rPr>
-          <w:rFonts w:ascii="Segoe UI Emoji" w:eastAsia="Times New Roman" w:hAnsi="Segoe UI Emoji" w:cs="Segoe UI Emoji"/>
-          <w:lang w:eastAsia="es-AR"/>
-        </w:rPr>
-        <w:t>✔</w:t>
-      </w:r>
-      <w:r>
-        <w:rPr>
-          <w:rFonts w:ascii="Montserrat" w:eastAsia="Times New Roman" w:hAnsi="Montserrat" w:cs="Times New Roman"/>
-          <w:lang w:eastAsia="es-AR"/>
-        </w:rPr>
-        <w:t xml:space="preserve"> Risk of </w:t>
-      </w:r>
-      <w:r>
-        <w:rPr>
-          <w:rFonts w:ascii="Montserrat" w:eastAsia="Times New Roman" w:hAnsi="Montserrat" w:cs="Times New Roman"/>
-          <w:b/>
-          <w:bCs/>
-          <w:lang w:eastAsia="es-AR"/>
-        </w:rPr>
-        <w:t>overfitting</w:t>
-      </w:r>
-      <w:r>
-        <w:rPr>
-          <w:rFonts w:ascii="Montserrat" w:eastAsia="Times New Roman" w:hAnsi="Montserrat" w:cs="Times New Roman"/>
-          <w:lang w:eastAsia="es-AR"/>
-        </w:rPr>
-        <w:t xml:space="preserve"> with high-degree polynomials.</w:t>
-      </w:r>
-      <w:r>
-        <w:rPr>
-          <w:rFonts w:ascii="Montserrat" w:eastAsia="Times New Roman" w:hAnsi="Montserrat" w:cs="Times New Roman"/>
-          <w:lang w:eastAsia="es-AR"/>
-        </w:rPr>
-        <w:br/>
-      </w:r>
-      <w:r>
-        <w:rPr>
-          <w:rFonts w:ascii="Segoe UI Emoji" w:eastAsia="Times New Roman" w:hAnsi="Segoe UI Emoji" w:cs="Segoe UI Emoji"/>
-          <w:lang w:val="es-AR" w:eastAsia="es-AR"/>
-        </w:rPr>
-        <w:t>✔</w:t>
-      </w:r>
-      <w:r>
-        <w:rPr>
-          <w:rFonts w:ascii="Montserrat" w:eastAsia="Times New Roman" w:hAnsi="Montserrat" w:cs="Times New Roman"/>
-          <w:lang w:val="es-AR" w:eastAsia="es-AR"/>
-        </w:rPr>
-        <w:t xml:space="preserve"> </w:t>
-      </w:r>
-      <w:r>
-        <w:rPr>
-          <w:rFonts w:ascii="Montserrat" w:eastAsia="Times New Roman" w:hAnsi="Montserrat" w:cs="Times New Roman"/>
-          <w:b/>
-          <w:bCs/>
-          <w:lang w:val="es-AR" w:eastAsia="es-AR"/>
-        </w:rPr>
-        <w:t>Cross-</w:t>
-      </w:r>
-      <w:proofErr w:type="spellStart"/>
-      <w:r>
-        <w:rPr>
-          <w:rFonts w:ascii="Montserrat" w:eastAsia="Times New Roman" w:hAnsi="Montserrat" w:cs="Times New Roman"/>
-          <w:b/>
-          <w:bCs/>
-          <w:lang w:val="es-AR" w:eastAsia="es-AR"/>
-        </w:rPr>
-        <w:t>validation</w:t>
-      </w:r>
-      <w:proofErr w:type="spellEnd"/>
-      <w:r>
-        <w:rPr>
-          <w:rFonts w:ascii="Montserrat" w:eastAsia="Times New Roman" w:hAnsi="Montserrat" w:cs="Times New Roman"/>
-          <w:b/>
-          <w:bCs/>
-          <w:lang w:val="es-AR" w:eastAsia="es-AR"/>
-        </w:rPr>
-        <w:t xml:space="preserve"> and </w:t>
-      </w:r>
-      <w:proofErr w:type="spellStart"/>
-      <w:r>
-        <w:rPr>
-          <w:rFonts w:ascii="Montserrat" w:eastAsia="Times New Roman" w:hAnsi="Montserrat" w:cs="Times New Roman"/>
-          <w:b/>
-          <w:bCs/>
-          <w:lang w:val="es-AR" w:eastAsia="es-AR"/>
-        </w:rPr>
-        <w:t>regularization</w:t>
-      </w:r>
-      <w:proofErr w:type="spellEnd"/>
-      <w:r>
-        <w:rPr>
-          <w:rFonts w:ascii="Montserrat" w:eastAsia="Times New Roman" w:hAnsi="Montserrat" w:cs="Times New Roman"/>
-          <w:lang w:val="es-AR" w:eastAsia="es-AR"/>
-        </w:rPr>
-        <w:t xml:space="preserve"> </w:t>
-      </w:r>
-      <w:proofErr w:type="spellStart"/>
-      <w:r>
-        <w:rPr>
-          <w:rFonts w:ascii="Montserrat" w:eastAsia="Times New Roman" w:hAnsi="Montserrat" w:cs="Times New Roman"/>
-          <w:lang w:val="es-AR" w:eastAsia="es-AR"/>
-        </w:rPr>
-        <w:t>help</w:t>
-      </w:r>
-      <w:proofErr w:type="spellEnd"/>
-      <w:r>
-        <w:rPr>
-          <w:rFonts w:ascii="Montserrat" w:eastAsia="Times New Roman" w:hAnsi="Montserrat" w:cs="Times New Roman"/>
-          <w:lang w:val="es-AR" w:eastAsia="es-AR"/>
-        </w:rPr>
-        <w:t xml:space="preserve"> </w:t>
-      </w:r>
-      <w:proofErr w:type="spellStart"/>
-      <w:r>
-        <w:rPr>
-          <w:rFonts w:ascii="Montserrat" w:eastAsia="Times New Roman" w:hAnsi="Montserrat" w:cs="Times New Roman"/>
-          <w:lang w:val="es-AR" w:eastAsia="es-AR"/>
-        </w:rPr>
-        <w:t>prevent</w:t>
-      </w:r>
-      <w:proofErr w:type="spellEnd"/>
-      <w:r>
-        <w:rPr>
-          <w:rFonts w:ascii="Montserrat" w:eastAsia="Times New Roman" w:hAnsi="Montserrat" w:cs="Times New Roman"/>
-          <w:lang w:val="es-AR" w:eastAsia="es-AR"/>
-        </w:rPr>
-        <w:t xml:space="preserve"> </w:t>
-      </w:r>
-      <w:proofErr w:type="spellStart"/>
-      <w:r>
-        <w:rPr>
-          <w:rFonts w:ascii="Montserrat" w:eastAsia="Times New Roman" w:hAnsi="Montserrat" w:cs="Times New Roman"/>
-          <w:lang w:val="es-AR" w:eastAsia="es-AR"/>
-        </w:rPr>
-        <w:t>overfitting</w:t>
-      </w:r>
-      <w:proofErr w:type="spellEnd"/>
-      <w:r>
-        <w:rPr>
-          <w:rFonts w:ascii="Montserrat" w:eastAsia="Times New Roman" w:hAnsi="Montserrat" w:cs="Times New Roman"/>
-          <w:lang w:val="es-AR" w:eastAsia="es-AR"/>
-        </w:rPr>
-        <w:t>.</w:t>
-      </w:r>
-    </w:p>
-    <w:p>
-      <w:pPr>
-        <w:pStyle w:val="Prrafodelista"/>
-        <w:spacing w:after="0" w:line="360" w:lineRule="auto"/>
-        <w:ind w:left="708"/>
-        <w:rPr>
-          <w:rFonts w:ascii="Montserrat" w:eastAsia="Times New Roman" w:hAnsi="Montserrat" w:cs="Times New Roman"/>
-          <w:lang w:eastAsia="es-AR"/>
-        </w:rPr>
-      </w:pPr>
-      <w:r>
-        <w:rPr>
-          <w:rFonts w:ascii="Segoe UI Emoji" w:eastAsia="Times New Roman" w:hAnsi="Segoe UI Emoji" w:cs="Segoe UI Emoji"/>
-          <w:lang w:val="es-AR" w:eastAsia="es-AR"/>
-        </w:rPr>
-        <w:t>🟢</w:t>
-      </w:r>
-      <w:r>
-        <w:rPr>
-          <w:rFonts w:ascii="Montserrat" w:eastAsia="Times New Roman" w:hAnsi="Montserrat" w:cs="Times New Roman"/>
-          <w:lang w:eastAsia="es-AR"/>
-        </w:rPr>
-        <w:t xml:space="preserve"> </w:t>
-      </w:r>
-      <w:r>
-        <w:rPr>
-          <w:rFonts w:ascii="Montserrat" w:eastAsia="Times New Roman" w:hAnsi="Montserrat" w:cs="Times New Roman"/>
-          <w:b/>
-          <w:bCs/>
-          <w:lang w:eastAsia="es-AR"/>
-        </w:rPr>
-        <w:t>Example:</w:t>
-      </w:r>
-      <w:r>
-        <w:rPr>
-          <w:rFonts w:ascii="Montserrat" w:eastAsia="Times New Roman" w:hAnsi="Montserrat" w:cs="Times New Roman"/>
-          <w:lang w:eastAsia="es-AR"/>
-        </w:rPr>
-        <w:t xml:space="preserve"> Modeling </w:t>
-      </w:r>
-      <w:r>
-        <w:rPr>
-          <w:rFonts w:ascii="Montserrat" w:eastAsia="Times New Roman" w:hAnsi="Montserrat" w:cs="Times New Roman"/>
-          <w:b/>
-          <w:bCs/>
-          <w:lang w:eastAsia="es-AR"/>
-        </w:rPr>
-        <w:t>fuel efficiency trends</w:t>
-      </w:r>
-      <w:r>
-        <w:rPr>
-          <w:rFonts w:ascii="Montserrat" w:eastAsia="Times New Roman" w:hAnsi="Montserrat" w:cs="Times New Roman"/>
-          <w:lang w:eastAsia="es-AR"/>
-        </w:rPr>
-        <w:t>.</w:t>
-      </w:r>
+          <w:lang w:val="en-US"/>
+        </w:rPr>
+      </w:pPr>
     </w:p>
     <w:p>
       <w:pPr>
@@ -3694,7 +5479,7 @@
         <w:sz w:val="20"/>
       </w:rPr>
     </w:lvl>
-    <w:lvl w:ilvl="1" w:tentative="1">
+    <w:lvl w:ilvl="1">
       <w:start w:val="1"/>
       <w:numFmt w:val="bullet"/>
       <w:lvlText w:val="o"/>

</xml_diff>

<commit_message>
Finishing with Module 2 Logistic Regression
</commit_message>
<xml_diff>
--- a/Course 1 - ML with Python/Module 2 - Linear and Logistic Regression/Linear Regression/Resume..docx
+++ b/Course 1 - ML with Python/Module 2 - Linear and Logistic Regression/Linear Regression/Resume..docx
@@ -213,23 +213,13 @@
           <w:szCs w:val="22"/>
         </w:rPr>
       </w:pPr>
-      <w:proofErr w:type="spellStart"/>
-      <w:r>
-        <w:rPr>
-          <w:rFonts w:ascii="Montserrat" w:hAnsi="Montserrat"/>
-          <w:sz w:val="22"/>
-          <w:szCs w:val="22"/>
-        </w:rPr>
-        <w:t>Where</w:t>
-      </w:r>
-      <w:proofErr w:type="spellEnd"/>
-      <w:r>
-        <w:rPr>
-          <w:rFonts w:ascii="Montserrat" w:hAnsi="Montserrat"/>
-          <w:sz w:val="22"/>
-          <w:szCs w:val="22"/>
-        </w:rPr>
-        <w:t>:</w:t>
+      <w:r>
+        <w:rPr>
+          <w:rFonts w:ascii="Montserrat" w:hAnsi="Montserrat"/>
+          <w:sz w:val="22"/>
+          <w:szCs w:val="22"/>
+        </w:rPr>
+        <w:t>Where:</w:t>
       </w:r>
     </w:p>
     <w:p>
@@ -346,61 +336,7 @@
           <w:sz w:val="22"/>
           <w:szCs w:val="22"/>
         </w:rPr>
-        <w:t xml:space="preserve"> → Error </w:t>
-      </w:r>
-      <w:proofErr w:type="spellStart"/>
-      <w:r>
-        <w:rPr>
-          <w:rFonts w:ascii="Montserrat" w:hAnsi="Montserrat"/>
-          <w:sz w:val="22"/>
-          <w:szCs w:val="22"/>
-        </w:rPr>
-        <w:t>term</w:t>
-      </w:r>
-      <w:proofErr w:type="spellEnd"/>
-      <w:r>
-        <w:rPr>
-          <w:rFonts w:ascii="Montserrat" w:hAnsi="Montserrat"/>
-          <w:sz w:val="22"/>
-          <w:szCs w:val="22"/>
-        </w:rPr>
-        <w:t xml:space="preserve"> (</w:t>
-      </w:r>
-      <w:proofErr w:type="spellStart"/>
-      <w:r>
-        <w:rPr>
-          <w:rFonts w:ascii="Montserrat" w:hAnsi="Montserrat"/>
-          <w:sz w:val="22"/>
-          <w:szCs w:val="22"/>
-        </w:rPr>
-        <w:t>unexplained</w:t>
-      </w:r>
-      <w:proofErr w:type="spellEnd"/>
-      <w:r>
-        <w:rPr>
-          <w:rFonts w:ascii="Montserrat" w:hAnsi="Montserrat"/>
-          <w:sz w:val="22"/>
-          <w:szCs w:val="22"/>
-        </w:rPr>
-        <w:t xml:space="preserve"> </w:t>
-      </w:r>
-      <w:proofErr w:type="spellStart"/>
-      <w:r>
-        <w:rPr>
-          <w:rFonts w:ascii="Montserrat" w:hAnsi="Montserrat"/>
-          <w:sz w:val="22"/>
-          <w:szCs w:val="22"/>
-        </w:rPr>
-        <w:t>variance</w:t>
-      </w:r>
-      <w:proofErr w:type="spellEnd"/>
-      <w:r>
-        <w:rPr>
-          <w:rFonts w:ascii="Montserrat" w:hAnsi="Montserrat"/>
-          <w:sz w:val="22"/>
-          <w:szCs w:val="22"/>
-        </w:rPr>
-        <w:t>)</w:t>
+        <w:t xml:space="preserve"> → Error term (unexplained variance)</w:t>
       </w:r>
     </w:p>
     <w:p>
@@ -487,27 +423,7 @@
           <w:szCs w:val="22"/>
           <w:lang w:val="en-US"/>
         </w:rPr>
-        <w:t xml:space="preserve"> Facilitates interpretability and </w:t>
-      </w:r>
-      <w:proofErr w:type="spellStart"/>
-      <w:r>
-        <w:rPr>
-          <w:rFonts w:ascii="Montserrat" w:hAnsi="Montserrat"/>
-          <w:sz w:val="22"/>
-          <w:szCs w:val="22"/>
-          <w:lang w:val="en-US"/>
-        </w:rPr>
-        <w:t>explainability</w:t>
-      </w:r>
-      <w:proofErr w:type="spellEnd"/>
-      <w:r>
-        <w:rPr>
-          <w:rFonts w:ascii="Montserrat" w:hAnsi="Montserrat"/>
-          <w:sz w:val="22"/>
-          <w:szCs w:val="22"/>
-          <w:lang w:val="en-US"/>
-        </w:rPr>
-        <w:t xml:space="preserve"> of models.</w:t>
+        <w:t xml:space="preserve"> Facilitates interpretability and explainability of models.</w:t>
       </w:r>
       <w:r>
         <w:rPr>
@@ -620,34 +536,14 @@
         </w:rPr>
         <w:t xml:space="preserve">. </w:t>
       </w:r>
-      <w:proofErr w:type="spellStart"/>
       <w:r>
         <w:rPr>
           <w:rFonts w:ascii="Montserrat" w:hAnsi="Montserrat"/>
           <w:sz w:val="24"/>
           <w:szCs w:val="24"/>
         </w:rPr>
-        <w:t>Feature</w:t>
-      </w:r>
-      <w:proofErr w:type="spellEnd"/>
-      <w:r>
-        <w:rPr>
-          <w:rFonts w:ascii="Montserrat" w:hAnsi="Montserrat"/>
-          <w:sz w:val="24"/>
-          <w:szCs w:val="24"/>
-        </w:rPr>
-        <w:t xml:space="preserve">-Target </w:t>
-      </w:r>
-      <w:proofErr w:type="spellStart"/>
-      <w:r>
-        <w:rPr>
-          <w:rFonts w:ascii="Montserrat" w:hAnsi="Montserrat"/>
-          <w:sz w:val="24"/>
-          <w:szCs w:val="24"/>
-        </w:rPr>
-        <w:t>Correlation</w:t>
-      </w:r>
-      <w:proofErr w:type="spellEnd"/>
+        <w:t>Feature-Target Correlation</w:t>
+      </w:r>
     </w:p>
     <w:p>
       <w:pPr>
@@ -754,43 +650,7 @@
           <w:sz w:val="22"/>
           <w:szCs w:val="22"/>
         </w:rPr>
-        <w:t xml:space="preserve">r &gt; 0.7→ </w:t>
-      </w:r>
-      <w:proofErr w:type="spellStart"/>
-      <w:r>
-        <w:rPr>
-          <w:rFonts w:ascii="Montserrat" w:hAnsi="Montserrat"/>
-          <w:sz w:val="22"/>
-          <w:szCs w:val="22"/>
-        </w:rPr>
-        <w:t>Strong</w:t>
-      </w:r>
-      <w:proofErr w:type="spellEnd"/>
-      <w:r>
-        <w:rPr>
-          <w:rFonts w:ascii="Montserrat" w:hAnsi="Montserrat"/>
-          <w:sz w:val="22"/>
-          <w:szCs w:val="22"/>
-        </w:rPr>
-        <w:t xml:space="preserve"> </w:t>
-      </w:r>
-      <w:proofErr w:type="spellStart"/>
-      <w:r>
-        <w:rPr>
-          <w:rFonts w:ascii="Montserrat" w:hAnsi="Montserrat"/>
-          <w:sz w:val="22"/>
-          <w:szCs w:val="22"/>
-        </w:rPr>
-        <w:t>correlation</w:t>
-      </w:r>
-      <w:proofErr w:type="spellEnd"/>
-      <w:r>
-        <w:rPr>
-          <w:rFonts w:ascii="Montserrat" w:hAnsi="Montserrat"/>
-          <w:sz w:val="22"/>
-          <w:szCs w:val="22"/>
-        </w:rPr>
-        <w:t>.</w:t>
+        <w:t>r &gt; 0.7→ Strong correlation.</w:t>
       </w:r>
     </w:p>
     <w:p>
@@ -813,43 +673,7 @@
           <w:sz w:val="22"/>
           <w:szCs w:val="22"/>
         </w:rPr>
-        <w:t xml:space="preserve">0.3 ≤ r ≤ 0.7→ </w:t>
-      </w:r>
-      <w:proofErr w:type="spellStart"/>
-      <w:r>
-        <w:rPr>
-          <w:rFonts w:ascii="Montserrat" w:hAnsi="Montserrat"/>
-          <w:sz w:val="22"/>
-          <w:szCs w:val="22"/>
-        </w:rPr>
-        <w:t>Moderate</w:t>
-      </w:r>
-      <w:proofErr w:type="spellEnd"/>
-      <w:r>
-        <w:rPr>
-          <w:rFonts w:ascii="Montserrat" w:hAnsi="Montserrat"/>
-          <w:sz w:val="22"/>
-          <w:szCs w:val="22"/>
-        </w:rPr>
-        <w:t xml:space="preserve"> </w:t>
-      </w:r>
-      <w:proofErr w:type="spellStart"/>
-      <w:r>
-        <w:rPr>
-          <w:rFonts w:ascii="Montserrat" w:hAnsi="Montserrat"/>
-          <w:sz w:val="22"/>
-          <w:szCs w:val="22"/>
-        </w:rPr>
-        <w:t>correlation</w:t>
-      </w:r>
-      <w:proofErr w:type="spellEnd"/>
-      <w:r>
-        <w:rPr>
-          <w:rFonts w:ascii="Montserrat" w:hAnsi="Montserrat"/>
-          <w:sz w:val="22"/>
-          <w:szCs w:val="22"/>
-        </w:rPr>
-        <w:t>.</w:t>
+        <w:t>0.3 ≤ r ≤ 0.7→ Moderate correlation.</w:t>
       </w:r>
     </w:p>
     <w:p>
@@ -988,23 +812,13 @@
           <w:szCs w:val="22"/>
         </w:rPr>
       </w:pPr>
-      <w:proofErr w:type="spellStart"/>
-      <w:r>
-        <w:rPr>
-          <w:rFonts w:ascii="Montserrat" w:hAnsi="Montserrat"/>
-          <w:sz w:val="22"/>
-          <w:szCs w:val="22"/>
-        </w:rPr>
-        <w:t>Detection</w:t>
-      </w:r>
-      <w:proofErr w:type="spellEnd"/>
-      <w:r>
-        <w:rPr>
-          <w:rFonts w:ascii="Montserrat" w:hAnsi="Montserrat"/>
-          <w:sz w:val="22"/>
-          <w:szCs w:val="22"/>
-        </w:rPr>
-        <w:t>:</w:t>
+      <w:r>
+        <w:rPr>
+          <w:rFonts w:ascii="Montserrat" w:hAnsi="Montserrat"/>
+          <w:sz w:val="22"/>
+          <w:szCs w:val="22"/>
+        </w:rPr>
+        <w:t>Detection:</w:t>
       </w:r>
     </w:p>
     <w:p>
@@ -1221,21 +1035,7 @@
         <w:rPr>
           <w:rFonts w:ascii="Montserrat" w:hAnsi="Montserrat"/>
         </w:rPr>
-        <w:t xml:space="preserve">Simple Linear </w:t>
-      </w:r>
-      <w:proofErr w:type="spellStart"/>
-      <w:r>
-        <w:rPr>
-          <w:rFonts w:ascii="Montserrat" w:hAnsi="Montserrat"/>
-        </w:rPr>
-        <w:t>Regression</w:t>
-      </w:r>
-      <w:proofErr w:type="spellEnd"/>
-      <w:r>
-        <w:rPr>
-          <w:rFonts w:ascii="Montserrat" w:hAnsi="Montserrat"/>
-        </w:rPr>
-        <w:t xml:space="preserve"> (SLR)</w:t>
+        <w:t>Simple Linear Regression (SLR)</w:t>
       </w:r>
     </w:p>
     <w:p>
@@ -2469,100 +2269,15 @@
           <w:sz w:val="22"/>
           <w:szCs w:val="22"/>
         </w:rPr>
-        <w:t>Cross-</w:t>
-      </w:r>
-      <w:proofErr w:type="spellStart"/>
-      <w:r>
-        <w:rPr>
-          <w:rStyle w:val="Textoennegrita"/>
-          <w:rFonts w:ascii="Montserrat" w:hAnsi="Montserrat"/>
-          <w:sz w:val="22"/>
-          <w:szCs w:val="22"/>
-        </w:rPr>
-        <w:t>validation</w:t>
-      </w:r>
-      <w:proofErr w:type="spellEnd"/>
-      <w:r>
-        <w:rPr>
-          <w:rStyle w:val="Textoennegrita"/>
-          <w:rFonts w:ascii="Montserrat" w:hAnsi="Montserrat"/>
-          <w:sz w:val="22"/>
-          <w:szCs w:val="22"/>
-        </w:rPr>
-        <w:t xml:space="preserve"> and </w:t>
-      </w:r>
-      <w:proofErr w:type="spellStart"/>
-      <w:r>
-        <w:rPr>
-          <w:rStyle w:val="Textoennegrita"/>
-          <w:rFonts w:ascii="Montserrat" w:hAnsi="Montserrat"/>
-          <w:sz w:val="22"/>
-          <w:szCs w:val="22"/>
-        </w:rPr>
-        <w:t>regularization</w:t>
-      </w:r>
-      <w:proofErr w:type="spellEnd"/>
-      <w:r>
-        <w:rPr>
-          <w:rFonts w:ascii="Montserrat" w:hAnsi="Montserrat"/>
-          <w:sz w:val="22"/>
-          <w:szCs w:val="22"/>
-        </w:rPr>
-        <w:t xml:space="preserve"> </w:t>
-      </w:r>
-      <w:proofErr w:type="spellStart"/>
-      <w:r>
-        <w:rPr>
-          <w:rFonts w:ascii="Montserrat" w:hAnsi="Montserrat"/>
-          <w:sz w:val="22"/>
-          <w:szCs w:val="22"/>
-        </w:rPr>
-        <w:t>help</w:t>
-      </w:r>
-      <w:proofErr w:type="spellEnd"/>
-      <w:r>
-        <w:rPr>
-          <w:rFonts w:ascii="Montserrat" w:hAnsi="Montserrat"/>
-          <w:sz w:val="22"/>
-          <w:szCs w:val="22"/>
-        </w:rPr>
-        <w:t xml:space="preserve"> </w:t>
-      </w:r>
-      <w:proofErr w:type="spellStart"/>
-      <w:r>
-        <w:rPr>
-          <w:rFonts w:ascii="Montserrat" w:hAnsi="Montserrat"/>
-          <w:sz w:val="22"/>
-          <w:szCs w:val="22"/>
-        </w:rPr>
-        <w:t>prevent</w:t>
-      </w:r>
-      <w:proofErr w:type="spellEnd"/>
-      <w:r>
-        <w:rPr>
-          <w:rFonts w:ascii="Montserrat" w:hAnsi="Montserrat"/>
-          <w:sz w:val="22"/>
-          <w:szCs w:val="22"/>
-        </w:rPr>
-        <w:t xml:space="preserve"> </w:t>
-      </w:r>
-      <w:proofErr w:type="spellStart"/>
-      <w:r>
-        <w:rPr>
-          <w:rFonts w:ascii="Montserrat" w:hAnsi="Montserrat"/>
-          <w:sz w:val="22"/>
-          <w:szCs w:val="22"/>
-        </w:rPr>
-        <w:t>overfitting</w:t>
-      </w:r>
-      <w:proofErr w:type="spellEnd"/>
-      <w:r>
-        <w:rPr>
-          <w:rFonts w:ascii="Montserrat" w:hAnsi="Montserrat"/>
-          <w:sz w:val="22"/>
-          <w:szCs w:val="22"/>
-        </w:rPr>
-        <w:t>.</w:t>
+        <w:t>Cross-validation and regularization</w:t>
+      </w:r>
+      <w:r>
+        <w:rPr>
+          <w:rFonts w:ascii="Montserrat" w:hAnsi="Montserrat"/>
+          <w:sz w:val="22"/>
+          <w:szCs w:val="22"/>
+        </w:rPr>
+        <w:t xml:space="preserve"> help prevent overfitting.</w:t>
       </w:r>
     </w:p>
     <w:p>
@@ -2659,34 +2374,30 @@
           <w:rFonts w:ascii="Montserrat" w:hAnsi="Montserrat"/>
         </w:rPr>
       </w:pPr>
-      <w:proofErr w:type="spellStart"/>
       <w:r>
         <w:rPr>
           <w:rFonts w:ascii="Montserrat" w:hAnsi="Montserrat"/>
         </w:rPr>
         <w:lastRenderedPageBreak/>
-        <w:t>Multiple</w:t>
-      </w:r>
-      <w:proofErr w:type="spellEnd"/>
-      <w:r>
-        <w:rPr>
-          <w:rFonts w:ascii="Montserrat" w:hAnsi="Montserrat"/>
-        </w:rPr>
-        <w:t xml:space="preserve"> Linear </w:t>
-      </w:r>
-      <w:proofErr w:type="spellStart"/>
-      <w:r>
-        <w:rPr>
-          <w:rFonts w:ascii="Montserrat" w:hAnsi="Montserrat"/>
-        </w:rPr>
-        <w:t>Regression</w:t>
-      </w:r>
-      <w:proofErr w:type="spellEnd"/>
-      <w:r>
-        <w:rPr>
-          <w:rFonts w:ascii="Montserrat" w:hAnsi="Montserrat"/>
-        </w:rPr>
-        <w:t xml:space="preserve"> (MLR)</w:t>
+        <w:t>Pol</w:t>
+      </w:r>
+      <w:r>
+        <w:rPr>
+          <w:rFonts w:ascii="Montserrat" w:hAnsi="Montserrat"/>
+        </w:rPr>
+        <w:t>y</w:t>
+      </w:r>
+      <w:r>
+        <w:rPr>
+          <w:rFonts w:ascii="Montserrat" w:hAnsi="Montserrat"/>
+        </w:rPr>
+        <w:t xml:space="preserve">nomial </w:t>
+      </w:r>
+      <w:r>
+        <w:rPr>
+          <w:rFonts w:ascii="Montserrat" w:hAnsi="Montserrat"/>
+        </w:rPr>
+        <w:t>Regression (MLR)</w:t>
       </w:r>
     </w:p>
     <w:p>
@@ -3110,7 +2821,7 @@
         <w:ind w:left="708"/>
         <w:rPr>
           <w:rFonts w:ascii="Montserrat" w:eastAsia="Times New Roman" w:hAnsi="Montserrat" w:cs="Times New Roman"/>
-          <w:lang w:val="es-AR" w:eastAsia="es-AR"/>
+          <w:lang w:eastAsia="es-AR"/>
         </w:rPr>
       </w:pPr>
       <w:r>
@@ -3190,14 +2901,14 @@
       <w:r>
         <w:rPr>
           <w:rFonts w:ascii="Segoe UI Emoji" w:eastAsia="Times New Roman" w:hAnsi="Segoe UI Emoji" w:cs="Segoe UI Emoji"/>
-          <w:lang w:val="es-AR" w:eastAsia="es-AR"/>
+          <w:lang w:eastAsia="es-AR"/>
         </w:rPr>
         <w:t>✔</w:t>
       </w:r>
       <w:r>
         <w:rPr>
           <w:rFonts w:ascii="Montserrat" w:eastAsia="Times New Roman" w:hAnsi="Montserrat" w:cs="Times New Roman"/>
-          <w:lang w:val="es-AR" w:eastAsia="es-AR"/>
+          <w:lang w:eastAsia="es-AR"/>
         </w:rPr>
         <w:t xml:space="preserve"> </w:t>
       </w:r>
@@ -3206,95 +2917,16 @@
           <w:rFonts w:ascii="Montserrat" w:eastAsia="Times New Roman" w:hAnsi="Montserrat" w:cs="Times New Roman"/>
           <w:b/>
           <w:bCs/>
-          <w:lang w:val="es-AR" w:eastAsia="es-AR"/>
-        </w:rPr>
-        <w:t>Cross-</w:t>
-      </w:r>
-      <w:proofErr w:type="spellStart"/>
+          <w:lang w:eastAsia="es-AR"/>
+        </w:rPr>
+        <w:t>Cross-validation and regularization</w:t>
+      </w:r>
       <w:r>
         <w:rPr>
           <w:rFonts w:ascii="Montserrat" w:eastAsia="Times New Roman" w:hAnsi="Montserrat" w:cs="Times New Roman"/>
-          <w:b/>
-          <w:bCs/>
-          <w:lang w:val="es-AR" w:eastAsia="es-AR"/>
-        </w:rPr>
-        <w:t>validation</w:t>
-      </w:r>
-      <w:proofErr w:type="spellEnd"/>
-      <w:r>
-        <w:rPr>
-          <w:rFonts w:ascii="Montserrat" w:eastAsia="Times New Roman" w:hAnsi="Montserrat" w:cs="Times New Roman"/>
-          <w:b/>
-          <w:bCs/>
-          <w:lang w:val="es-AR" w:eastAsia="es-AR"/>
-        </w:rPr>
-        <w:t xml:space="preserve"> and </w:t>
-      </w:r>
-      <w:proofErr w:type="spellStart"/>
-      <w:r>
-        <w:rPr>
-          <w:rFonts w:ascii="Montserrat" w:eastAsia="Times New Roman" w:hAnsi="Montserrat" w:cs="Times New Roman"/>
-          <w:b/>
-          <w:bCs/>
-          <w:lang w:val="es-AR" w:eastAsia="es-AR"/>
-        </w:rPr>
-        <w:t>regularization</w:t>
-      </w:r>
-      <w:proofErr w:type="spellEnd"/>
-      <w:r>
-        <w:rPr>
-          <w:rFonts w:ascii="Montserrat" w:eastAsia="Times New Roman" w:hAnsi="Montserrat" w:cs="Times New Roman"/>
-          <w:lang w:val="es-AR" w:eastAsia="es-AR"/>
-        </w:rPr>
-        <w:t xml:space="preserve"> </w:t>
-      </w:r>
-      <w:proofErr w:type="spellStart"/>
-      <w:r>
-        <w:rPr>
-          <w:rFonts w:ascii="Montserrat" w:eastAsia="Times New Roman" w:hAnsi="Montserrat" w:cs="Times New Roman"/>
-          <w:lang w:val="es-AR" w:eastAsia="es-AR"/>
-        </w:rPr>
-        <w:t>help</w:t>
-      </w:r>
-      <w:proofErr w:type="spellEnd"/>
-      <w:r>
-        <w:rPr>
-          <w:rFonts w:ascii="Montserrat" w:eastAsia="Times New Roman" w:hAnsi="Montserrat" w:cs="Times New Roman"/>
-          <w:lang w:val="es-AR" w:eastAsia="es-AR"/>
-        </w:rPr>
-        <w:t xml:space="preserve"> </w:t>
-      </w:r>
-      <w:proofErr w:type="spellStart"/>
-      <w:r>
-        <w:rPr>
-          <w:rFonts w:ascii="Montserrat" w:eastAsia="Times New Roman" w:hAnsi="Montserrat" w:cs="Times New Roman"/>
-          <w:lang w:val="es-AR" w:eastAsia="es-AR"/>
-        </w:rPr>
-        <w:t>prevent</w:t>
-      </w:r>
-      <w:proofErr w:type="spellEnd"/>
-      <w:r>
-        <w:rPr>
-          <w:rFonts w:ascii="Montserrat" w:eastAsia="Times New Roman" w:hAnsi="Montserrat" w:cs="Times New Roman"/>
-          <w:lang w:val="es-AR" w:eastAsia="es-AR"/>
-        </w:rPr>
-        <w:t xml:space="preserve"> </w:t>
-      </w:r>
-      <w:proofErr w:type="spellStart"/>
-      <w:r>
-        <w:rPr>
-          <w:rFonts w:ascii="Montserrat" w:eastAsia="Times New Roman" w:hAnsi="Montserrat" w:cs="Times New Roman"/>
-          <w:lang w:val="es-AR" w:eastAsia="es-AR"/>
-        </w:rPr>
-        <w:t>overfitting</w:t>
-      </w:r>
-      <w:proofErr w:type="spellEnd"/>
-      <w:r>
-        <w:rPr>
-          <w:rFonts w:ascii="Montserrat" w:eastAsia="Times New Roman" w:hAnsi="Montserrat" w:cs="Times New Roman"/>
-          <w:lang w:val="es-AR" w:eastAsia="es-AR"/>
-        </w:rPr>
-        <w:t>.</w:t>
+          <w:lang w:eastAsia="es-AR"/>
+        </w:rPr>
+        <w:t xml:space="preserve"> help prevent overfitting.</w:t>
       </w:r>
     </w:p>
     <w:p>
@@ -3370,16 +3002,8 @@
         <w:rPr>
           <w:rFonts w:ascii="Montserrat" w:hAnsi="Montserrat"/>
         </w:rPr>
-        <w:t xml:space="preserve">Non-Linear </w:t>
-      </w:r>
-      <w:proofErr w:type="spellStart"/>
-      <w:r>
-        <w:rPr>
-          <w:rFonts w:ascii="Montserrat" w:hAnsi="Montserrat"/>
-        </w:rPr>
-        <w:t>Regression</w:t>
-      </w:r>
-      <w:proofErr w:type="spellEnd"/>
+        <w:t>Non-Linear Regression</w:t>
+      </w:r>
     </w:p>
     <w:p>
       <w:pPr>
@@ -3888,16 +3512,7 @@
           <w:bCs/>
           <w:lang w:eastAsia="es-AR"/>
         </w:rPr>
-        <w:t>Sinusoidal</w:t>
-      </w:r>
-      <w:r>
-        <w:rPr>
-          <w:rFonts w:ascii="Montserrat" w:eastAsia="Times New Roman" w:hAnsi="Montserrat" w:cs="Times New Roman"/>
-          <w:b/>
-          <w:bCs/>
-          <w:lang w:eastAsia="es-AR"/>
-        </w:rPr>
-        <w:t xml:space="preserve"> Regression</w:t>
+        <w:t>Sinusoidal Regression</w:t>
       </w:r>
     </w:p>
     <w:p>
@@ -4056,18 +3671,7 @@
             <w:sz w:val="22"/>
             <w:szCs w:val="22"/>
           </w:rPr>
-          <m:t>sin</m:t>
-        </m:r>
-        <m:r>
-          <m:rPr>
-            <m:sty m:val="bi"/>
-          </m:rPr>
-          <w:rPr>
-            <w:rFonts w:ascii="Cambria Math" w:hAnsi="Cambria Math"/>
-            <w:sz w:val="22"/>
-            <w:szCs w:val="22"/>
-          </w:rPr>
-          <m:t>(X)</m:t>
+          <m:t>sin(X)</m:t>
         </m:r>
       </m:oMath>
     </w:p>
@@ -4191,27 +3795,7 @@
         <w:rPr>
           <w:rFonts w:ascii="Montserrat" w:hAnsi="Montserrat"/>
         </w:rPr>
-        <w:t xml:space="preserve">Mean </w:t>
-      </w:r>
-      <w:proofErr w:type="spellStart"/>
-      <w:r>
-        <w:rPr>
-          <w:rFonts w:ascii="Montserrat" w:hAnsi="Montserrat"/>
-        </w:rPr>
-        <w:t>Squared</w:t>
-      </w:r>
-      <w:proofErr w:type="spellEnd"/>
-      <w:r>
-        <w:rPr>
-          <w:rFonts w:ascii="Montserrat" w:hAnsi="Montserrat"/>
-        </w:rPr>
-        <w:t xml:space="preserve"> Error (MSE</w:t>
-      </w:r>
-      <w:r>
-        <w:rPr>
-          <w:rFonts w:ascii="Montserrat" w:hAnsi="Montserrat"/>
-        </w:rPr>
-        <w:t>)</w:t>
+        <w:t>Mean Squared Error (MSE)</w:t>
       </w:r>
     </w:p>
     <w:p>
@@ -4518,21 +4102,7 @@
             <w:rFonts w:ascii="Cambria Math" w:eastAsia="Times New Roman" w:hAnsi="Cambria Math" w:cs="Times New Roman"/>
             <w:lang w:eastAsia="es-AR"/>
           </w:rPr>
-          <m:t>R</m:t>
-        </m:r>
-        <m:r>
-          <w:rPr>
-            <w:rFonts w:ascii="Cambria Math" w:eastAsia="Times New Roman" w:hAnsi="Cambria Math" w:cs="Times New Roman"/>
-            <w:lang w:eastAsia="es-AR"/>
-          </w:rPr>
-          <m:t>MSE=</m:t>
-        </m:r>
-        <m:r>
-          <w:rPr>
-            <w:rFonts w:ascii="Cambria Math" w:eastAsia="Times New Roman" w:hAnsi="Cambria Math" w:cs="Times New Roman"/>
-            <w:lang w:eastAsia="es-AR"/>
-          </w:rPr>
-          <m:t xml:space="preserve"> </m:t>
+          <m:t xml:space="preserve">RMSE= </m:t>
         </m:r>
         <m:rad>
           <m:radPr>
@@ -4618,23 +4188,7 @@
           <w:lang w:val="en-US"/>
         </w:rPr>
         <w:lastRenderedPageBreak/>
-        <w:t xml:space="preserve">3. </w:t>
-      </w:r>
-      <w:proofErr w:type="spellStart"/>
-      <w:r>
-        <w:rPr>
-          <w:rFonts w:ascii="Montserrat" w:hAnsi="Montserrat"/>
-          <w:lang w:val="en-US"/>
-        </w:rPr>
-        <w:t>Coeficient</w:t>
-      </w:r>
-      <w:proofErr w:type="spellEnd"/>
-      <w:r>
-        <w:rPr>
-          <w:rFonts w:ascii="Montserrat" w:hAnsi="Montserrat"/>
-          <w:lang w:val="en-US"/>
-        </w:rPr>
-        <w:t xml:space="preserve"> of Determination (</w:t>
+        <w:t>3. Coeficient of Determination (</w:t>
       </w:r>
       <m:oMath>
         <m:sSup>
@@ -4699,21 +4253,7 @@
           <w:rFonts w:ascii="Montserrat" w:eastAsia="Times New Roman" w:hAnsi="Montserrat" w:cs="Times New Roman"/>
           <w:lang w:eastAsia="es-AR"/>
         </w:rPr>
-        <w:t xml:space="preserve">Measures </w:t>
-      </w:r>
-      <w:r>
-        <w:rPr>
-          <w:rFonts w:ascii="Montserrat" w:eastAsia="Times New Roman" w:hAnsi="Montserrat" w:cs="Times New Roman"/>
-          <w:lang w:eastAsia="es-AR"/>
-        </w:rPr>
-        <w:t>how well the model explains variance in data</w:t>
-      </w:r>
-      <w:r>
-        <w:rPr>
-          <w:rFonts w:ascii="Montserrat" w:eastAsia="Times New Roman" w:hAnsi="Montserrat" w:cs="Times New Roman"/>
-          <w:lang w:eastAsia="es-AR"/>
-        </w:rPr>
-        <w:t xml:space="preserve">: </w:t>
+        <w:t xml:space="preserve">Measures how well the model explains variance in data: </w:t>
       </w:r>
       <m:oMath>
         <m:sSup>
@@ -4750,14 +4290,7 @@
             <w:rFonts w:ascii="Cambria Math" w:eastAsia="Times New Roman" w:hAnsi="Cambria Math" w:cs="Times New Roman"/>
             <w:lang w:eastAsia="es-AR"/>
           </w:rPr>
-          <m:t>=</m:t>
-        </m:r>
-        <m:r>
-          <w:rPr>
-            <w:rFonts w:ascii="Cambria Math" w:eastAsia="Times New Roman" w:hAnsi="Cambria Math" w:cs="Times New Roman"/>
-            <w:lang w:eastAsia="es-AR"/>
-          </w:rPr>
-          <m:t>1-</m:t>
+          <m:t>=1-</m:t>
         </m:r>
         <m:f>
           <m:fPr>
@@ -5157,64 +4690,14 @@
           <w:bCs/>
           <w:lang w:eastAsia="es-AR"/>
         </w:rPr>
-        <w:t xml:space="preserve"> </w:t>
-      </w:r>
-      <w:r>
-        <w:rPr>
-          <w:rFonts w:ascii="Montserrat" w:eastAsia="Times New Roman" w:hAnsi="Montserrat" w:cs="Times New Roman"/>
-          <w:b/>
-          <w:bCs/>
-          <w:lang w:eastAsia="es-AR"/>
-        </w:rPr>
-        <w:t>near</w:t>
-      </w:r>
-      <w:r>
-        <w:rPr>
-          <w:rFonts w:ascii="Montserrat" w:eastAsia="Times New Roman" w:hAnsi="Montserrat" w:cs="Times New Roman"/>
-          <w:b/>
-          <w:bCs/>
-          <w:lang w:eastAsia="es-AR"/>
-        </w:rPr>
-        <w:t xml:space="preserve"> </w:t>
-      </w:r>
-      <w:r>
-        <w:rPr>
-          <w:rFonts w:ascii="Montserrat" w:eastAsia="Times New Roman" w:hAnsi="Montserrat" w:cs="Times New Roman"/>
-          <w:b/>
-          <w:bCs/>
-          <w:lang w:eastAsia="es-AR"/>
-        </w:rPr>
-        <w:t>0</w:t>
-      </w:r>
-      <w:r>
-        <w:rPr>
-          <w:rFonts w:ascii="Montserrat" w:eastAsia="Times New Roman" w:hAnsi="Montserrat" w:cs="Times New Roman"/>
-          <w:b/>
-          <w:bCs/>
-          <w:lang w:eastAsia="es-AR"/>
-        </w:rPr>
-        <w:t xml:space="preserve"> </w:t>
+        <w:t xml:space="preserve"> near 0 </w:t>
       </w:r>
       <w:r>
         <w:rPr>
           <w:rFonts w:ascii="Montserrat" w:eastAsia="Times New Roman" w:hAnsi="Montserrat" w:cs="Times New Roman"/>
           <w:lang w:eastAsia="es-AR"/>
         </w:rPr>
-        <w:t xml:space="preserve">= </w:t>
-      </w:r>
-      <w:r>
-        <w:rPr>
-          <w:rFonts w:ascii="Montserrat" w:eastAsia="Times New Roman" w:hAnsi="Montserrat" w:cs="Times New Roman"/>
-          <w:lang w:eastAsia="es-AR"/>
-        </w:rPr>
-        <w:t>poor model</w:t>
-      </w:r>
-      <w:r>
-        <w:rPr>
-          <w:rFonts w:ascii="Montserrat" w:eastAsia="Times New Roman" w:hAnsi="Montserrat" w:cs="Times New Roman"/>
-          <w:lang w:eastAsia="es-AR"/>
-        </w:rPr>
-        <w:t>.</w:t>
+        <w:t>= poor model.</w:t>
       </w:r>
     </w:p>
     <w:p>

</xml_diff>

<commit_message>
Modifying Resume structure for merge.
</commit_message>
<xml_diff>
--- a/Course 1 - ML with Python/Module 2 - Linear and Logistic Regression/Linear Regression/Resume..docx
+++ b/Course 1 - ML with Python/Module 2 - Linear and Logistic Regression/Linear Regression/Resume..docx
@@ -5,7 +5,7 @@
     <w:p>
       <w:pPr>
         <w:pStyle w:val="Ttulo1"/>
-        <w:spacing w:line="276" w:lineRule="auto"/>
+        <w:spacing w:before="0" w:beforeAutospacing="0" w:after="0" w:afterAutospacing="0" w:line="276" w:lineRule="auto"/>
         <w:jc w:val="center"/>
         <w:rPr>
           <w:rFonts w:ascii="Montserrat" w:hAnsi="Montserrat"/>
@@ -21,7 +21,29 @@
           <w:szCs w:val="44"/>
           <w:lang w:val="en-US"/>
         </w:rPr>
-        <w:t>Regression Analysis - Module 2 Comprehensive Guide</w:t>
+        <w:t>Module 2</w:t>
+      </w:r>
+    </w:p>
+    <w:p>
+      <w:pPr>
+        <w:pStyle w:val="Ttulo1"/>
+        <w:spacing w:before="0" w:beforeAutospacing="0" w:after="240" w:afterAutospacing="0" w:line="276" w:lineRule="auto"/>
+        <w:jc w:val="center"/>
+        <w:rPr>
+          <w:rFonts w:ascii="Montserrat" w:hAnsi="Montserrat"/>
+          <w:sz w:val="44"/>
+          <w:szCs w:val="44"/>
+          <w:lang w:val="en-US"/>
+        </w:rPr>
+      </w:pPr>
+      <w:r>
+        <w:rPr>
+          <w:rFonts w:ascii="Montserrat" w:hAnsi="Montserrat"/>
+          <w:sz w:val="44"/>
+          <w:szCs w:val="44"/>
+          <w:lang w:val="en-US"/>
+        </w:rPr>
+        <w:t>Regression Analysis</w:t>
       </w:r>
     </w:p>
     <w:p>
@@ -213,13 +235,23 @@
           <w:szCs w:val="22"/>
         </w:rPr>
       </w:pPr>
-      <w:r>
-        <w:rPr>
-          <w:rFonts w:ascii="Montserrat" w:hAnsi="Montserrat"/>
-          <w:sz w:val="22"/>
-          <w:szCs w:val="22"/>
-        </w:rPr>
-        <w:t>Where:</w:t>
+      <w:proofErr w:type="spellStart"/>
+      <w:r>
+        <w:rPr>
+          <w:rFonts w:ascii="Montserrat" w:hAnsi="Montserrat"/>
+          <w:sz w:val="22"/>
+          <w:szCs w:val="22"/>
+        </w:rPr>
+        <w:t>Where</w:t>
+      </w:r>
+      <w:proofErr w:type="spellEnd"/>
+      <w:r>
+        <w:rPr>
+          <w:rFonts w:ascii="Montserrat" w:hAnsi="Montserrat"/>
+          <w:sz w:val="22"/>
+          <w:szCs w:val="22"/>
+        </w:rPr>
+        <w:t>:</w:t>
       </w:r>
     </w:p>
     <w:p>
@@ -423,7 +455,27 @@
           <w:szCs w:val="22"/>
           <w:lang w:val="en-US"/>
         </w:rPr>
-        <w:t xml:space="preserve"> Facilitates interpretability and explainability of models.</w:t>
+        <w:t xml:space="preserve"> Facilitates interpretability and </w:t>
+      </w:r>
+      <w:proofErr w:type="spellStart"/>
+      <w:r>
+        <w:rPr>
+          <w:rFonts w:ascii="Montserrat" w:hAnsi="Montserrat"/>
+          <w:sz w:val="22"/>
+          <w:szCs w:val="22"/>
+          <w:lang w:val="en-US"/>
+        </w:rPr>
+        <w:t>explainability</w:t>
+      </w:r>
+      <w:proofErr w:type="spellEnd"/>
+      <w:r>
+        <w:rPr>
+          <w:rFonts w:ascii="Montserrat" w:hAnsi="Montserrat"/>
+          <w:sz w:val="22"/>
+          <w:szCs w:val="22"/>
+          <w:lang w:val="en-US"/>
+        </w:rPr>
+        <w:t xml:space="preserve"> of models.</w:t>
       </w:r>
       <w:r>
         <w:rPr>
@@ -542,8 +594,18 @@
           <w:sz w:val="24"/>
           <w:szCs w:val="24"/>
         </w:rPr>
-        <w:t>Feature-Target Correlation</w:t>
-      </w:r>
+        <w:t xml:space="preserve">Feature-Target </w:t>
+      </w:r>
+      <w:proofErr w:type="spellStart"/>
+      <w:r>
+        <w:rPr>
+          <w:rFonts w:ascii="Montserrat" w:hAnsi="Montserrat"/>
+          <w:sz w:val="24"/>
+          <w:szCs w:val="24"/>
+        </w:rPr>
+        <w:t>Correlation</w:t>
+      </w:r>
+      <w:proofErr w:type="spellEnd"/>
     </w:p>
     <w:p>
       <w:pPr>
@@ -650,7 +712,43 @@
           <w:sz w:val="22"/>
           <w:szCs w:val="22"/>
         </w:rPr>
-        <w:t>r &gt; 0.7→ Strong correlation.</w:t>
+        <w:t xml:space="preserve">r &gt; 0.7→ </w:t>
+      </w:r>
+      <w:proofErr w:type="spellStart"/>
+      <w:r>
+        <w:rPr>
+          <w:rFonts w:ascii="Montserrat" w:hAnsi="Montserrat"/>
+          <w:sz w:val="22"/>
+          <w:szCs w:val="22"/>
+        </w:rPr>
+        <w:t>Strong</w:t>
+      </w:r>
+      <w:proofErr w:type="spellEnd"/>
+      <w:r>
+        <w:rPr>
+          <w:rFonts w:ascii="Montserrat" w:hAnsi="Montserrat"/>
+          <w:sz w:val="22"/>
+          <w:szCs w:val="22"/>
+        </w:rPr>
+        <w:t xml:space="preserve"> </w:t>
+      </w:r>
+      <w:proofErr w:type="spellStart"/>
+      <w:r>
+        <w:rPr>
+          <w:rFonts w:ascii="Montserrat" w:hAnsi="Montserrat"/>
+          <w:sz w:val="22"/>
+          <w:szCs w:val="22"/>
+        </w:rPr>
+        <w:t>correlation</w:t>
+      </w:r>
+      <w:proofErr w:type="spellEnd"/>
+      <w:r>
+        <w:rPr>
+          <w:rFonts w:ascii="Montserrat" w:hAnsi="Montserrat"/>
+          <w:sz w:val="22"/>
+          <w:szCs w:val="22"/>
+        </w:rPr>
+        <w:t>.</w:t>
       </w:r>
     </w:p>
     <w:p>
@@ -673,7 +771,43 @@
           <w:sz w:val="22"/>
           <w:szCs w:val="22"/>
         </w:rPr>
-        <w:t>0.3 ≤ r ≤ 0.7→ Moderate correlation.</w:t>
+        <w:t xml:space="preserve">0.3 ≤ r ≤ 0.7→ </w:t>
+      </w:r>
+      <w:proofErr w:type="spellStart"/>
+      <w:r>
+        <w:rPr>
+          <w:rFonts w:ascii="Montserrat" w:hAnsi="Montserrat"/>
+          <w:sz w:val="22"/>
+          <w:szCs w:val="22"/>
+        </w:rPr>
+        <w:t>Moderate</w:t>
+      </w:r>
+      <w:proofErr w:type="spellEnd"/>
+      <w:r>
+        <w:rPr>
+          <w:rFonts w:ascii="Montserrat" w:hAnsi="Montserrat"/>
+          <w:sz w:val="22"/>
+          <w:szCs w:val="22"/>
+        </w:rPr>
+        <w:t xml:space="preserve"> </w:t>
+      </w:r>
+      <w:proofErr w:type="spellStart"/>
+      <w:r>
+        <w:rPr>
+          <w:rFonts w:ascii="Montserrat" w:hAnsi="Montserrat"/>
+          <w:sz w:val="22"/>
+          <w:szCs w:val="22"/>
+        </w:rPr>
+        <w:t>correlation</w:t>
+      </w:r>
+      <w:proofErr w:type="spellEnd"/>
+      <w:r>
+        <w:rPr>
+          <w:rFonts w:ascii="Montserrat" w:hAnsi="Montserrat"/>
+          <w:sz w:val="22"/>
+          <w:szCs w:val="22"/>
+        </w:rPr>
+        <w:t>.</w:t>
       </w:r>
     </w:p>
     <w:p>
@@ -812,13 +946,23 @@
           <w:szCs w:val="22"/>
         </w:rPr>
       </w:pPr>
-      <w:r>
-        <w:rPr>
-          <w:rFonts w:ascii="Montserrat" w:hAnsi="Montserrat"/>
-          <w:sz w:val="22"/>
-          <w:szCs w:val="22"/>
-        </w:rPr>
-        <w:t>Detection:</w:t>
+      <w:proofErr w:type="spellStart"/>
+      <w:r>
+        <w:rPr>
+          <w:rFonts w:ascii="Montserrat" w:hAnsi="Montserrat"/>
+          <w:sz w:val="22"/>
+          <w:szCs w:val="22"/>
+        </w:rPr>
+        <w:t>Detection</w:t>
+      </w:r>
+      <w:proofErr w:type="spellEnd"/>
+      <w:r>
+        <w:rPr>
+          <w:rFonts w:ascii="Montserrat" w:hAnsi="Montserrat"/>
+          <w:sz w:val="22"/>
+          <w:szCs w:val="22"/>
+        </w:rPr>
+        <w:t>:</w:t>
       </w:r>
     </w:p>
     <w:p>
@@ -1035,7 +1179,21 @@
         <w:rPr>
           <w:rFonts w:ascii="Montserrat" w:hAnsi="Montserrat"/>
         </w:rPr>
-        <w:t>Simple Linear Regression (SLR)</w:t>
+        <w:t xml:space="preserve">Simple Linear </w:t>
+      </w:r>
+      <w:proofErr w:type="spellStart"/>
+      <w:r>
+        <w:rPr>
+          <w:rFonts w:ascii="Montserrat" w:hAnsi="Montserrat"/>
+        </w:rPr>
+        <w:t>Regression</w:t>
+      </w:r>
+      <w:proofErr w:type="spellEnd"/>
+      <w:r>
+        <w:rPr>
+          <w:rFonts w:ascii="Montserrat" w:hAnsi="Montserrat"/>
+        </w:rPr>
+        <w:t xml:space="preserve"> (SLR)</w:t>
       </w:r>
     </w:p>
     <w:p>
@@ -1697,11 +1855,33 @@
           <w:rFonts w:ascii="Montserrat" w:hAnsi="Montserrat"/>
         </w:rPr>
       </w:pPr>
-      <w:r>
-        <w:rPr>
-          <w:rFonts w:ascii="Montserrat" w:hAnsi="Montserrat"/>
-        </w:rPr>
-        <w:t>Multiple Linear Regression (MLR)</w:t>
+      <w:proofErr w:type="spellStart"/>
+      <w:r>
+        <w:rPr>
+          <w:rFonts w:ascii="Montserrat" w:hAnsi="Montserrat"/>
+        </w:rPr>
+        <w:t>Multiple</w:t>
+      </w:r>
+      <w:proofErr w:type="spellEnd"/>
+      <w:r>
+        <w:rPr>
+          <w:rFonts w:ascii="Montserrat" w:hAnsi="Montserrat"/>
+        </w:rPr>
+        <w:t xml:space="preserve"> Linear </w:t>
+      </w:r>
+      <w:proofErr w:type="spellStart"/>
+      <w:r>
+        <w:rPr>
+          <w:rFonts w:ascii="Montserrat" w:hAnsi="Montserrat"/>
+        </w:rPr>
+        <w:t>Regression</w:t>
+      </w:r>
+      <w:proofErr w:type="spellEnd"/>
+      <w:r>
+        <w:rPr>
+          <w:rFonts w:ascii="Montserrat" w:hAnsi="Montserrat"/>
+        </w:rPr>
+        <w:t xml:space="preserve"> (MLR)</w:t>
       </w:r>
     </w:p>
     <w:p>
@@ -2269,15 +2449,100 @@
           <w:sz w:val="22"/>
           <w:szCs w:val="22"/>
         </w:rPr>
-        <w:t>Cross-validation and regularization</w:t>
-      </w:r>
-      <w:r>
-        <w:rPr>
-          <w:rFonts w:ascii="Montserrat" w:hAnsi="Montserrat"/>
-          <w:sz w:val="22"/>
-          <w:szCs w:val="22"/>
-        </w:rPr>
-        <w:t xml:space="preserve"> help prevent overfitting.</w:t>
+        <w:t>Cross-</w:t>
+      </w:r>
+      <w:proofErr w:type="spellStart"/>
+      <w:r>
+        <w:rPr>
+          <w:rStyle w:val="Textoennegrita"/>
+          <w:rFonts w:ascii="Montserrat" w:hAnsi="Montserrat"/>
+          <w:sz w:val="22"/>
+          <w:szCs w:val="22"/>
+        </w:rPr>
+        <w:t>validation</w:t>
+      </w:r>
+      <w:proofErr w:type="spellEnd"/>
+      <w:r>
+        <w:rPr>
+          <w:rStyle w:val="Textoennegrita"/>
+          <w:rFonts w:ascii="Montserrat" w:hAnsi="Montserrat"/>
+          <w:sz w:val="22"/>
+          <w:szCs w:val="22"/>
+        </w:rPr>
+        <w:t xml:space="preserve"> and </w:t>
+      </w:r>
+      <w:proofErr w:type="spellStart"/>
+      <w:r>
+        <w:rPr>
+          <w:rStyle w:val="Textoennegrita"/>
+          <w:rFonts w:ascii="Montserrat" w:hAnsi="Montserrat"/>
+          <w:sz w:val="22"/>
+          <w:szCs w:val="22"/>
+        </w:rPr>
+        <w:t>regularization</w:t>
+      </w:r>
+      <w:proofErr w:type="spellEnd"/>
+      <w:r>
+        <w:rPr>
+          <w:rFonts w:ascii="Montserrat" w:hAnsi="Montserrat"/>
+          <w:sz w:val="22"/>
+          <w:szCs w:val="22"/>
+        </w:rPr>
+        <w:t xml:space="preserve"> </w:t>
+      </w:r>
+      <w:proofErr w:type="spellStart"/>
+      <w:r>
+        <w:rPr>
+          <w:rFonts w:ascii="Montserrat" w:hAnsi="Montserrat"/>
+          <w:sz w:val="22"/>
+          <w:szCs w:val="22"/>
+        </w:rPr>
+        <w:t>help</w:t>
+      </w:r>
+      <w:proofErr w:type="spellEnd"/>
+      <w:r>
+        <w:rPr>
+          <w:rFonts w:ascii="Montserrat" w:hAnsi="Montserrat"/>
+          <w:sz w:val="22"/>
+          <w:szCs w:val="22"/>
+        </w:rPr>
+        <w:t xml:space="preserve"> </w:t>
+      </w:r>
+      <w:proofErr w:type="spellStart"/>
+      <w:r>
+        <w:rPr>
+          <w:rFonts w:ascii="Montserrat" w:hAnsi="Montserrat"/>
+          <w:sz w:val="22"/>
+          <w:szCs w:val="22"/>
+        </w:rPr>
+        <w:t>prevent</w:t>
+      </w:r>
+      <w:proofErr w:type="spellEnd"/>
+      <w:r>
+        <w:rPr>
+          <w:rFonts w:ascii="Montserrat" w:hAnsi="Montserrat"/>
+          <w:sz w:val="22"/>
+          <w:szCs w:val="22"/>
+        </w:rPr>
+        <w:t xml:space="preserve"> </w:t>
+      </w:r>
+      <w:proofErr w:type="spellStart"/>
+      <w:r>
+        <w:rPr>
+          <w:rFonts w:ascii="Montserrat" w:hAnsi="Montserrat"/>
+          <w:sz w:val="22"/>
+          <w:szCs w:val="22"/>
+        </w:rPr>
+        <w:t>overfitting</w:t>
+      </w:r>
+      <w:proofErr w:type="spellEnd"/>
+      <w:r>
+        <w:rPr>
+          <w:rFonts w:ascii="Montserrat" w:hAnsi="Montserrat"/>
+          <w:sz w:val="22"/>
+          <w:szCs w:val="22"/>
+        </w:rPr>
+        <w:t>.</w:t>
       </w:r>
     </w:p>
     <w:p>
@@ -2374,6 +2639,7 @@
           <w:rFonts w:ascii="Montserrat" w:hAnsi="Montserrat"/>
         </w:rPr>
       </w:pPr>
+      <w:proofErr w:type="spellStart"/>
       <w:r>
         <w:rPr>
           <w:rFonts w:ascii="Montserrat" w:hAnsi="Montserrat"/>
@@ -2391,13 +2657,28 @@
         <w:rPr>
           <w:rFonts w:ascii="Montserrat" w:hAnsi="Montserrat"/>
         </w:rPr>
-        <w:t xml:space="preserve">nomial </w:t>
-      </w:r>
-      <w:r>
-        <w:rPr>
-          <w:rFonts w:ascii="Montserrat" w:hAnsi="Montserrat"/>
-        </w:rPr>
-        <w:t>Regression (MLR)</w:t>
+        <w:t>nomial</w:t>
+      </w:r>
+      <w:proofErr w:type="spellEnd"/>
+      <w:r>
+        <w:rPr>
+          <w:rFonts w:ascii="Montserrat" w:hAnsi="Montserrat"/>
+        </w:rPr>
+        <w:t xml:space="preserve"> </w:t>
+      </w:r>
+      <w:proofErr w:type="spellStart"/>
+      <w:r>
+        <w:rPr>
+          <w:rFonts w:ascii="Montserrat" w:hAnsi="Montserrat"/>
+        </w:rPr>
+        <w:t>Regression</w:t>
+      </w:r>
+      <w:proofErr w:type="spellEnd"/>
+      <w:r>
+        <w:rPr>
+          <w:rFonts w:ascii="Montserrat" w:hAnsi="Montserrat"/>
+        </w:rPr>
+        <w:t xml:space="preserve"> (MLR)</w:t>
       </w:r>
     </w:p>
     <w:p>
@@ -3002,8 +3283,16 @@
         <w:rPr>
           <w:rFonts w:ascii="Montserrat" w:hAnsi="Montserrat"/>
         </w:rPr>
-        <w:t>Non-Linear Regression</w:t>
-      </w:r>
+        <w:t xml:space="preserve">Non-Linear </w:t>
+      </w:r>
+      <w:proofErr w:type="spellStart"/>
+      <w:r>
+        <w:rPr>
+          <w:rFonts w:ascii="Montserrat" w:hAnsi="Montserrat"/>
+        </w:rPr>
+        <w:t>Regression</w:t>
+      </w:r>
+      <w:proofErr w:type="spellEnd"/>
     </w:p>
     <w:p>
       <w:pPr>
@@ -3795,7 +4084,21 @@
         <w:rPr>
           <w:rFonts w:ascii="Montserrat" w:hAnsi="Montserrat"/>
         </w:rPr>
-        <w:t>Mean Squared Error (MSE)</w:t>
+        <w:t xml:space="preserve">Mean </w:t>
+      </w:r>
+      <w:proofErr w:type="spellStart"/>
+      <w:r>
+        <w:rPr>
+          <w:rFonts w:ascii="Montserrat" w:hAnsi="Montserrat"/>
+        </w:rPr>
+        <w:t>Squared</w:t>
+      </w:r>
+      <w:proofErr w:type="spellEnd"/>
+      <w:r>
+        <w:rPr>
+          <w:rFonts w:ascii="Montserrat" w:hAnsi="Montserrat"/>
+        </w:rPr>
+        <w:t xml:space="preserve"> Error (MSE)</w:t>
       </w:r>
     </w:p>
     <w:p>
@@ -4188,7 +4491,23 @@
           <w:lang w:val="en-US"/>
         </w:rPr>
         <w:lastRenderedPageBreak/>
-        <w:t>3. Coeficient of Determination (</w:t>
+        <w:t xml:space="preserve">3. </w:t>
+      </w:r>
+      <w:proofErr w:type="spellStart"/>
+      <w:r>
+        <w:rPr>
+          <w:rFonts w:ascii="Montserrat" w:hAnsi="Montserrat"/>
+          <w:lang w:val="en-US"/>
+        </w:rPr>
+        <w:t>Coeficient</w:t>
+      </w:r>
+      <w:proofErr w:type="spellEnd"/>
+      <w:r>
+        <w:rPr>
+          <w:rFonts w:ascii="Montserrat" w:hAnsi="Montserrat"/>
+          <w:lang w:val="en-US"/>
+        </w:rPr>
+        <w:t xml:space="preserve"> of Determination (</w:t>
       </w:r>
       <m:oMath>
         <m:sSup>
@@ -4782,6 +5101,7 @@
       </w:pPr>
     </w:p>
     <w:sectPr>
+      <w:headerReference w:type="default" r:id="rId8"/>
       <w:pgSz w:w="11906" w:h="16838"/>
       <w:pgMar w:top="1417" w:right="1701" w:bottom="1417" w:left="1701" w:header="708" w:footer="708" w:gutter="0"/>
       <w:cols w:space="708"/>
@@ -4789,6 +5109,174 @@
     </w:sectPr>
   </w:body>
 </w:document>
+</file>
+
+<file path=word/endnotes.xml><?xml version="1.0" encoding="utf-8"?>
+<w:endnotes xmlns:wpc="http://schemas.microsoft.com/office/word/2010/wordprocessingCanvas" xmlns:cx="http://schemas.microsoft.com/office/drawing/2014/chartex" xmlns:cx1="http://schemas.microsoft.com/office/drawing/2015/9/8/chartex" xmlns:cx2="http://schemas.microsoft.com/office/drawing/2015/10/21/chartex" xmlns:cx3="http://schemas.microsoft.com/office/drawing/2016/5/9/chartex" xmlns:cx4="http://schemas.microsoft.com/office/drawing/2016/5/10/chartex" xmlns:cx5="http://schemas.microsoft.com/office/drawing/2016/5/11/chartex" xmlns:cx6="http://schemas.microsoft.com/office/drawing/2016/5/12/chartex" xmlns:cx7="http://schemas.microsoft.com/office/drawing/2016/5/13/chartex" xmlns:cx8="http://schemas.microsoft.com/office/drawing/2016/5/14/chartex" xmlns:mc="http://schemas.openxmlformats.org/markup-compatibility/2006" xmlns:aink="http://schemas.microsoft.com/office/drawing/2016/ink" xmlns:am3d="http://schemas.microsoft.com/office/drawing/2017/model3d" xmlns:o="urn:schemas-microsoft-com:office:office" xmlns:r="http://schemas.openxmlformats.org/officeDocument/2006/relationships" xmlns:m="http://schemas.openxmlformats.org/officeDocument/2006/math" xmlns:v="urn:schemas-microsoft-com:vml" xmlns:wp14="http://schemas.microsoft.com/office/word/2010/wordprocessingDrawing" xmlns:wp="http://schemas.openxmlformats.org/drawingml/2006/wordprocessingDrawing" xmlns:w10="urn:schemas-microsoft-com:office:word" xmlns:w="http://schemas.openxmlformats.org/wordprocessingml/2006/main" xmlns:w14="http://schemas.microsoft.com/office/word/2010/wordml" xmlns:w15="http://schemas.microsoft.com/office/word/2012/wordml" xmlns:w16cex="http://schemas.microsoft.com/office/word/2018/wordml/cex" xmlns:w16cid="http://schemas.microsoft.com/office/word/2016/wordml/cid" xmlns:w16="http://schemas.microsoft.com/office/word/2018/wordml" xmlns:w16sdtdh="http://schemas.microsoft.com/office/word/2020/wordml/sdtdatahash" xmlns:w16se="http://schemas.microsoft.com/office/word/2015/wordml/symex" xmlns:wpg="http://schemas.microsoft.com/office/word/2010/wordprocessingGroup" xmlns:wpi="http://schemas.microsoft.com/office/word/2010/wordprocessingInk" xmlns:wne="http://schemas.microsoft.com/office/word/2006/wordml" xmlns:wps="http://schemas.microsoft.com/office/word/2010/wordprocessingShape" mc:Ignorable="w14 w15 w16se w16cid w16 w16cex w16sdtdh wp14">
+  <w:endnote w:type="separator" w:id="-1">
+    <w:p>
+      <w:pPr>
+        <w:spacing w:after="0" w:line="240" w:lineRule="auto"/>
+      </w:pPr>
+      <w:r>
+        <w:separator/>
+      </w:r>
+    </w:p>
+  </w:endnote>
+  <w:endnote w:type="continuationSeparator" w:id="0">
+    <w:p>
+      <w:pPr>
+        <w:spacing w:after="0" w:line="240" w:lineRule="auto"/>
+      </w:pPr>
+      <w:r>
+        <w:continuationSeparator/>
+      </w:r>
+    </w:p>
+  </w:endnote>
+</w:endnotes>
+</file>
+
+<file path=word/footnotes.xml><?xml version="1.0" encoding="utf-8"?>
+<w:footnotes xmlns:wpc="http://schemas.microsoft.com/office/word/2010/wordprocessingCanvas" xmlns:cx="http://schemas.microsoft.com/office/drawing/2014/chartex" xmlns:cx1="http://schemas.microsoft.com/office/drawing/2015/9/8/chartex" xmlns:cx2="http://schemas.microsoft.com/office/drawing/2015/10/21/chartex" xmlns:cx3="http://schemas.microsoft.com/office/drawing/2016/5/9/chartex" xmlns:cx4="http://schemas.microsoft.com/office/drawing/2016/5/10/chartex" xmlns:cx5="http://schemas.microsoft.com/office/drawing/2016/5/11/chartex" xmlns:cx6="http://schemas.microsoft.com/office/drawing/2016/5/12/chartex" xmlns:cx7="http://schemas.microsoft.com/office/drawing/2016/5/13/chartex" xmlns:cx8="http://schemas.microsoft.com/office/drawing/2016/5/14/chartex" xmlns:mc="http://schemas.openxmlformats.org/markup-compatibility/2006" xmlns:aink="http://schemas.microsoft.com/office/drawing/2016/ink" xmlns:am3d="http://schemas.microsoft.com/office/drawing/2017/model3d" xmlns:o="urn:schemas-microsoft-com:office:office" xmlns:r="http://schemas.openxmlformats.org/officeDocument/2006/relationships" xmlns:m="http://schemas.openxmlformats.org/officeDocument/2006/math" xmlns:v="urn:schemas-microsoft-com:vml" xmlns:wp14="http://schemas.microsoft.com/office/word/2010/wordprocessingDrawing" xmlns:wp="http://schemas.openxmlformats.org/drawingml/2006/wordprocessingDrawing" xmlns:w10="urn:schemas-microsoft-com:office:word" xmlns:w="http://schemas.openxmlformats.org/wordprocessingml/2006/main" xmlns:w14="http://schemas.microsoft.com/office/word/2010/wordml" xmlns:w15="http://schemas.microsoft.com/office/word/2012/wordml" xmlns:w16cex="http://schemas.microsoft.com/office/word/2018/wordml/cex" xmlns:w16cid="http://schemas.microsoft.com/office/word/2016/wordml/cid" xmlns:w16="http://schemas.microsoft.com/office/word/2018/wordml" xmlns:w16sdtdh="http://schemas.microsoft.com/office/word/2020/wordml/sdtdatahash" xmlns:w16se="http://schemas.microsoft.com/office/word/2015/wordml/symex" xmlns:wpg="http://schemas.microsoft.com/office/word/2010/wordprocessingGroup" xmlns:wpi="http://schemas.microsoft.com/office/word/2010/wordprocessingInk" xmlns:wne="http://schemas.microsoft.com/office/word/2006/wordml" xmlns:wps="http://schemas.microsoft.com/office/word/2010/wordprocessingShape" mc:Ignorable="w14 w15 w16se w16cid w16 w16cex w16sdtdh wp14">
+  <w:footnote w:type="separator" w:id="-1">
+    <w:p>
+      <w:pPr>
+        <w:spacing w:after="0" w:line="240" w:lineRule="auto"/>
+      </w:pPr>
+      <w:r>
+        <w:separator/>
+      </w:r>
+    </w:p>
+  </w:footnote>
+  <w:footnote w:type="continuationSeparator" w:id="0">
+    <w:p>
+      <w:pPr>
+        <w:spacing w:after="0" w:line="240" w:lineRule="auto"/>
+      </w:pPr>
+      <w:r>
+        <w:continuationSeparator/>
+      </w:r>
+    </w:p>
+  </w:footnote>
+</w:footnotes>
+</file>
+
+<file path=word/header1.xml><?xml version="1.0" encoding="utf-8"?>
+<w:hdr xmlns:wpc="http://schemas.microsoft.com/office/word/2010/wordprocessingCanvas" xmlns:cx="http://schemas.microsoft.com/office/drawing/2014/chartex" xmlns:cx1="http://schemas.microsoft.com/office/drawing/2015/9/8/chartex" xmlns:cx2="http://schemas.microsoft.com/office/drawing/2015/10/21/chartex" xmlns:cx3="http://schemas.microsoft.com/office/drawing/2016/5/9/chartex" xmlns:cx4="http://schemas.microsoft.com/office/drawing/2016/5/10/chartex" xmlns:cx5="http://schemas.microsoft.com/office/drawing/2016/5/11/chartex" xmlns:cx6="http://schemas.microsoft.com/office/drawing/2016/5/12/chartex" xmlns:cx7="http://schemas.microsoft.com/office/drawing/2016/5/13/chartex" xmlns:cx8="http://schemas.microsoft.com/office/drawing/2016/5/14/chartex" xmlns:mc="http://schemas.openxmlformats.org/markup-compatibility/2006" xmlns:aink="http://schemas.microsoft.com/office/drawing/2016/ink" xmlns:am3d="http://schemas.microsoft.com/office/drawing/2017/model3d" xmlns:o="urn:schemas-microsoft-com:office:office" xmlns:r="http://schemas.openxmlformats.org/officeDocument/2006/relationships" xmlns:m="http://schemas.openxmlformats.org/officeDocument/2006/math" xmlns:v="urn:schemas-microsoft-com:vml" xmlns:wp14="http://schemas.microsoft.com/office/word/2010/wordprocessingDrawing" xmlns:wp="http://schemas.openxmlformats.org/drawingml/2006/wordprocessingDrawing" xmlns:w10="urn:schemas-microsoft-com:office:word" xmlns:w="http://schemas.openxmlformats.org/wordprocessingml/2006/main" xmlns:w14="http://schemas.microsoft.com/office/word/2010/wordml" xmlns:w15="http://schemas.microsoft.com/office/word/2012/wordml" xmlns:w16cex="http://schemas.microsoft.com/office/word/2018/wordml/cex" xmlns:w16cid="http://schemas.microsoft.com/office/word/2016/wordml/cid" xmlns:w16="http://schemas.microsoft.com/office/word/2018/wordml" xmlns:w16sdtdh="http://schemas.microsoft.com/office/word/2020/wordml/sdtdatahash" xmlns:w16se="http://schemas.microsoft.com/office/word/2015/wordml/symex" xmlns:wpg="http://schemas.microsoft.com/office/word/2010/wordprocessingGroup" xmlns:wpi="http://schemas.microsoft.com/office/word/2010/wordprocessingInk" xmlns:wne="http://schemas.microsoft.com/office/word/2006/wordml" xmlns:wps="http://schemas.microsoft.com/office/word/2010/wordprocessingShape" mc:Ignorable="w14 w15 w16se w16cid w16 w16cex w16sdtdh wp14">
+  <w:p>
+    <w:pPr>
+      <w:pStyle w:val="Encabezado"/>
+      <w:ind w:left="-1134"/>
+      <w:rPr>
+        <w:rFonts w:ascii="Montserrat" w:hAnsi="Montserrat"/>
+      </w:rPr>
+    </w:pPr>
+    <w:r>
+      <w:rPr>
+        <w:rFonts w:ascii="Montserrat" w:hAnsi="Montserrat"/>
+      </w:rPr>
+      <w:t>Machine Learning with Python</w:t>
+    </w:r>
+    <w:r>
+      <w:rPr>
+        <w:rFonts w:ascii="Montserrat" w:hAnsi="Montserrat"/>
+      </w:rPr>
+      <w:ptab w:relativeTo="margin" w:alignment="right" w:leader="none"/>
+    </w:r>
+    <w:r>
+      <w:rPr>
+        <w:rFonts w:ascii="Montserrat" w:hAnsi="Montserrat"/>
+      </w:rPr>
+      <w:t xml:space="preserve"> </w:t>
+    </w:r>
+    <w:r>
+      <w:rPr>
+        <w:rFonts w:ascii="Montserrat" w:hAnsi="Montserrat"/>
+        <w:b/>
+        <w:bCs/>
+      </w:rPr>
+      <w:fldChar w:fldCharType="begin"/>
+    </w:r>
+    <w:r>
+      <w:rPr>
+        <w:rFonts w:ascii="Montserrat" w:hAnsi="Montserrat"/>
+        <w:b/>
+        <w:bCs/>
+      </w:rPr>
+      <w:instrText>PAGE  \* Arabic  \* MERGEFORMAT</w:instrText>
+    </w:r>
+    <w:r>
+      <w:rPr>
+        <w:rFonts w:ascii="Montserrat" w:hAnsi="Montserrat"/>
+        <w:b/>
+        <w:bCs/>
+      </w:rPr>
+      <w:fldChar w:fldCharType="separate"/>
+    </w:r>
+    <w:r>
+      <w:rPr>
+        <w:rFonts w:ascii="Montserrat" w:hAnsi="Montserrat"/>
+        <w:b/>
+        <w:bCs/>
+      </w:rPr>
+      <w:t>1</w:t>
+    </w:r>
+    <w:r>
+      <w:rPr>
+        <w:rFonts w:ascii="Montserrat" w:hAnsi="Montserrat"/>
+        <w:b/>
+        <w:bCs/>
+      </w:rPr>
+      <w:fldChar w:fldCharType="end"/>
+    </w:r>
+    <w:r>
+      <w:rPr>
+        <w:rFonts w:ascii="Montserrat" w:hAnsi="Montserrat"/>
+      </w:rPr>
+      <w:t xml:space="preserve"> / </w:t>
+    </w:r>
+    <w:r>
+      <w:rPr>
+        <w:rFonts w:ascii="Montserrat" w:hAnsi="Montserrat"/>
+        <w:b/>
+        <w:bCs/>
+      </w:rPr>
+      <w:fldChar w:fldCharType="begin"/>
+    </w:r>
+    <w:r>
+      <w:rPr>
+        <w:rFonts w:ascii="Montserrat" w:hAnsi="Montserrat"/>
+        <w:b/>
+        <w:bCs/>
+      </w:rPr>
+      <w:instrText>NUMPAGES  \* Arabic  \* MERGEFORMAT</w:instrText>
+    </w:r>
+    <w:r>
+      <w:rPr>
+        <w:rFonts w:ascii="Montserrat" w:hAnsi="Montserrat"/>
+        <w:b/>
+        <w:bCs/>
+      </w:rPr>
+      <w:fldChar w:fldCharType="separate"/>
+    </w:r>
+    <w:r>
+      <w:rPr>
+        <w:rFonts w:ascii="Montserrat" w:hAnsi="Montserrat"/>
+        <w:b/>
+        <w:bCs/>
+      </w:rPr>
+      <w:t>13</w:t>
+    </w:r>
+    <w:r>
+      <w:rPr>
+        <w:rFonts w:ascii="Montserrat" w:hAnsi="Montserrat"/>
+        <w:b/>
+        <w:bCs/>
+      </w:rPr>
+      <w:fldChar w:fldCharType="end"/>
+    </w:r>
+  </w:p>
+</w:hdr>
 </file>
 
 <file path=word/numbering.xml><?xml version="1.0" encoding="utf-8"?>
@@ -8014,6 +8502,56 @@
       <w:lang w:val="en-US"/>
     </w:rPr>
   </w:style>
+  <w:style w:type="paragraph" w:styleId="Encabezado">
+    <w:name w:val="header"/>
+    <w:basedOn w:val="Normal"/>
+    <w:link w:val="EncabezadoCar"/>
+    <w:uiPriority w:val="99"/>
+    <w:unhideWhenUsed/>
+    <w:rsid w:val="00B1153A"/>
+    <w:pPr>
+      <w:tabs>
+        <w:tab w:val="center" w:pos="4252"/>
+        <w:tab w:val="right" w:pos="8504"/>
+      </w:tabs>
+      <w:spacing w:after="0" w:line="240" w:lineRule="auto"/>
+    </w:pPr>
+  </w:style>
+  <w:style w:type="character" w:customStyle="1" w:styleId="EncabezadoCar">
+    <w:name w:val="Encabezado Car"/>
+    <w:basedOn w:val="Fuentedeprrafopredeter"/>
+    <w:link w:val="Encabezado"/>
+    <w:uiPriority w:val="99"/>
+    <w:rsid w:val="00B1153A"/>
+    <w:rPr>
+      <w:lang w:val="en-US"/>
+    </w:rPr>
+  </w:style>
+  <w:style w:type="paragraph" w:styleId="Piedepgina">
+    <w:name w:val="footer"/>
+    <w:basedOn w:val="Normal"/>
+    <w:link w:val="PiedepginaCar"/>
+    <w:uiPriority w:val="99"/>
+    <w:unhideWhenUsed/>
+    <w:rsid w:val="00B1153A"/>
+    <w:pPr>
+      <w:tabs>
+        <w:tab w:val="center" w:pos="4252"/>
+        <w:tab w:val="right" w:pos="8504"/>
+      </w:tabs>
+      <w:spacing w:after="0" w:line="240" w:lineRule="auto"/>
+    </w:pPr>
+  </w:style>
+  <w:style w:type="character" w:customStyle="1" w:styleId="PiedepginaCar">
+    <w:name w:val="Pie de página Car"/>
+    <w:basedOn w:val="Fuentedeprrafopredeter"/>
+    <w:link w:val="Piedepgina"/>
+    <w:uiPriority w:val="99"/>
+    <w:rsid w:val="00B1153A"/>
+    <w:rPr>
+      <w:lang w:val="en-US"/>
+    </w:rPr>
+  </w:style>
 </w:styles>
 </file>
 

</xml_diff>